<commit_message>
personal library (ver-2) update-91
</commit_message>
<xml_diff>
--- a/resources/Courses/GPT/Software Engineering.docx
+++ b/resources/Courses/GPT/Software Engineering.docx
@@ -2,27 +2,6 @@
 <file path=word/document.xml><?xml version="1.0" encoding="utf-8"?>
 <w:document xmlns:wpc="http://schemas.microsoft.com/office/word/2010/wordprocessingCanvas" xmlns:cx="http://schemas.microsoft.com/office/drawing/2014/chartex" xmlns:cx1="http://schemas.microsoft.com/office/drawing/2015/9/8/chartex" xmlns:mc="http://schemas.openxmlformats.org/markup-compatibility/2006" xmlns:o="urn:schemas-microsoft-com:office:office" xmlns:r="http://schemas.openxmlformats.org/officeDocument/2006/relationships" xmlns:m="http://schemas.openxmlformats.org/officeDocument/2006/math" xmlns:v="urn:schemas-microsoft-com:vml" xmlns:wp14="http://schemas.microsoft.com/office/word/2010/wordprocessingDrawing" xmlns:wp="http://schemas.openxmlformats.org/drawingml/2006/wordprocessingDrawing" xmlns:w10="urn:schemas-microsoft-com:office:word" xmlns:w="http://schemas.openxmlformats.org/wordprocessingml/2006/main" xmlns:w14="http://schemas.microsoft.com/office/word/2010/wordml" xmlns:w15="http://schemas.microsoft.com/office/word/2012/wordml" xmlns:w16se="http://schemas.microsoft.com/office/word/2015/wordml/symex" xmlns:wpg="http://schemas.microsoft.com/office/word/2010/wordprocessingGroup" xmlns:wpi="http://schemas.microsoft.com/office/word/2010/wordprocessingInk" xmlns:wne="http://schemas.microsoft.com/office/word/2006/wordml" xmlns:wps="http://schemas.microsoft.com/office/word/2010/wordprocessingShape" mc:Ignorable="w14 w15 w16se wp14">
   <w:body>
-    <w:p>
-      <w:pPr>
-        <w:pStyle w:val="Heading1"/>
-        <w:rPr>
-          <w:b/>
-          <w:bCs/>
-        </w:rPr>
-      </w:pPr>
-      <w:r>
-        <w:rPr>
-          <w:b/>
-          <w:bCs/>
-        </w:rPr>
-        <w:t>Software Engineering</w:t>
-      </w:r>
-    </w:p>
-    <w:p>
-      <w:pPr>
-        <w:spacing w:after="0"/>
-      </w:pPr>
-    </w:p>
     <w:tbl>
       <w:tblPr>
         <w:tblStyle w:val="TableGrid"/>
@@ -38,7 +17,7 @@
           <w:tcPr>
             <w:tcW w:w="5000" w:type="pct"/>
             <w:gridSpan w:val="2"/>
-            <w:shd w:val="clear" w:color="auto" w:fill="FFE599" w:themeFill="accent4" w:themeFillTint="66"/>
+            <w:shd w:val="clear" w:color="auto" w:fill="C00000"/>
           </w:tcPr>
           <w:p>
             <w:pPr>
@@ -54,6 +33,13 @@
               </w:rPr>
               <w:t>First Term</w:t>
             </w:r>
+            <w:r>
+              <w:rPr>
+                <w:b/>
+                <w:bCs/>
+              </w:rPr>
+              <w:t xml:space="preserve"> (4 Months)</w:t>
+            </w:r>
           </w:p>
         </w:tc>
       </w:tr>
@@ -75,7 +61,21 @@
                 <w:rFonts w:cstheme="minorHAnsi"/>
                 <w:color w:val="538135" w:themeColor="accent6" w:themeShade="BF"/>
               </w:rPr>
-              <w:t>S1(2M) - Structure Programming</w:t>
+              <w:t xml:space="preserve">S01 - </w:t>
+            </w:r>
+            <w:r>
+              <w:rPr>
+                <w:rFonts w:cstheme="minorHAnsi"/>
+                <w:color w:val="538135" w:themeColor="accent6" w:themeShade="BF"/>
+              </w:rPr>
+              <w:t>Structure Programming</w:t>
+            </w:r>
+            <w:r>
+              <w:rPr>
+                <w:rFonts w:cstheme="minorHAnsi"/>
+                <w:color w:val="538135" w:themeColor="accent6" w:themeShade="BF"/>
+              </w:rPr>
+              <w:t xml:space="preserve"> </w:t>
             </w:r>
           </w:p>
         </w:tc>
@@ -88,6 +88,94 @@
             <w:pPr>
               <w:rPr>
                 <w:rFonts w:cstheme="minorHAnsi"/>
+                <w:color w:val="538135" w:themeColor="accent6" w:themeShade="BF"/>
+              </w:rPr>
+            </w:pPr>
+            <w:r>
+              <w:rPr>
+                <w:rFonts w:cstheme="minorHAnsi"/>
+                <w:color w:val="538135" w:themeColor="accent6" w:themeShade="BF"/>
+              </w:rPr>
+              <w:t xml:space="preserve">S04 - </w:t>
+            </w:r>
+            <w:r>
+              <w:rPr>
+                <w:rFonts w:cstheme="minorHAnsi"/>
+                <w:color w:val="538135" w:themeColor="accent6" w:themeShade="BF"/>
+              </w:rPr>
+              <w:t>Software Engineering</w:t>
+            </w:r>
+          </w:p>
+        </w:tc>
+      </w:tr>
+      <w:tr>
+        <w:tc>
+          <w:tcPr>
+            <w:tcW w:w="2480" w:type="pct"/>
+            <w:shd w:val="clear" w:color="auto" w:fill="E7E6E6" w:themeFill="background2"/>
+          </w:tcPr>
+          <w:p>
+            <w:pPr>
+              <w:rPr>
+                <w:rFonts w:cstheme="minorHAnsi"/>
+                <w:color w:val="538135" w:themeColor="accent6" w:themeShade="BF"/>
+              </w:rPr>
+            </w:pPr>
+            <w:r>
+              <w:rPr>
+                <w:rFonts w:cstheme="minorHAnsi"/>
+                <w:color w:val="538135" w:themeColor="accent6" w:themeShade="BF"/>
+              </w:rPr>
+              <w:t xml:space="preserve">S01 - </w:t>
+            </w:r>
+            <w:r>
+              <w:rPr>
+                <w:rFonts w:cstheme="minorHAnsi"/>
+                <w:color w:val="538135" w:themeColor="accent6" w:themeShade="BF"/>
+              </w:rPr>
+              <w:t xml:space="preserve">Object-Oriented Programming </w:t>
+            </w:r>
+          </w:p>
+        </w:tc>
+        <w:tc>
+          <w:tcPr>
+            <w:tcW w:w="2520" w:type="pct"/>
+            <w:shd w:val="clear" w:color="auto" w:fill="E7E6E6" w:themeFill="background2"/>
+          </w:tcPr>
+          <w:p>
+            <w:pPr>
+              <w:rPr>
+                <w:rFonts w:cstheme="minorHAnsi"/>
+                <w:color w:val="538135" w:themeColor="accent6" w:themeShade="BF"/>
+              </w:rPr>
+            </w:pPr>
+            <w:r>
+              <w:rPr>
+                <w:rFonts w:cstheme="minorHAnsi"/>
+                <w:color w:val="538135" w:themeColor="accent6" w:themeShade="BF"/>
+              </w:rPr>
+              <w:t xml:space="preserve">S04 - </w:t>
+            </w:r>
+            <w:r>
+              <w:rPr>
+                <w:rFonts w:cstheme="minorHAnsi"/>
+                <w:color w:val="538135" w:themeColor="accent6" w:themeShade="BF"/>
+              </w:rPr>
+              <w:t xml:space="preserve">Software Maintenance </w:t>
+            </w:r>
+          </w:p>
+        </w:tc>
+      </w:tr>
+      <w:tr>
+        <w:tc>
+          <w:tcPr>
+            <w:tcW w:w="2480" w:type="pct"/>
+            <w:shd w:val="clear" w:color="auto" w:fill="E7E6E6" w:themeFill="background2"/>
+          </w:tcPr>
+          <w:p>
+            <w:pPr>
+              <w:rPr>
+                <w:rFonts w:cstheme="minorHAnsi"/>
                 <w:color w:val="BF8F00" w:themeColor="accent4" w:themeShade="BF"/>
               </w:rPr>
             </w:pPr>
@@ -96,7 +184,42 @@
                 <w:rFonts w:cstheme="minorHAnsi"/>
                 <w:color w:val="BF8F00" w:themeColor="accent4" w:themeShade="BF"/>
               </w:rPr>
-              <w:t>S1(1M) - Software Engineering</w:t>
+              <w:t xml:space="preserve">S02 - </w:t>
+            </w:r>
+            <w:r>
+              <w:rPr>
+                <w:rFonts w:cstheme="minorHAnsi"/>
+                <w:color w:val="BF8F00" w:themeColor="accent4" w:themeShade="BF"/>
+              </w:rPr>
+              <w:t>Data Structure</w:t>
+            </w:r>
+          </w:p>
+        </w:tc>
+        <w:tc>
+          <w:tcPr>
+            <w:tcW w:w="2520" w:type="pct"/>
+            <w:shd w:val="clear" w:color="auto" w:fill="E7E6E6" w:themeFill="background2"/>
+          </w:tcPr>
+          <w:p>
+            <w:pPr>
+              <w:rPr>
+                <w:rFonts w:cstheme="minorHAnsi"/>
+                <w:color w:val="C45911" w:themeColor="accent2" w:themeShade="BF"/>
+              </w:rPr>
+            </w:pPr>
+            <w:r>
+              <w:rPr>
+                <w:rFonts w:cstheme="minorHAnsi"/>
+                <w:color w:val="C45911" w:themeColor="accent2" w:themeShade="BF"/>
+              </w:rPr>
+              <w:t xml:space="preserve">S05 - </w:t>
+            </w:r>
+            <w:r>
+              <w:rPr>
+                <w:rFonts w:cstheme="minorHAnsi"/>
+                <w:color w:val="C45911" w:themeColor="accent2" w:themeShade="BF"/>
+              </w:rPr>
+              <w:t xml:space="preserve">Foundation of Basic Mathematics </w:t>
             </w:r>
           </w:p>
         </w:tc>
@@ -119,7 +242,14 @@
                 <w:rFonts w:cstheme="minorHAnsi"/>
                 <w:color w:val="BF8F00" w:themeColor="accent4" w:themeShade="BF"/>
               </w:rPr>
-              <w:t>S1(2M) - Data Structure</w:t>
+              <w:t xml:space="preserve">S02 - </w:t>
+            </w:r>
+            <w:r>
+              <w:rPr>
+                <w:rFonts w:cstheme="minorHAnsi"/>
+                <w:color w:val="BF8F00" w:themeColor="accent4" w:themeShade="BF"/>
+              </w:rPr>
+              <w:t>Algorithm</w:t>
             </w:r>
           </w:p>
         </w:tc>
@@ -132,6 +262,21 @@
             <w:pPr>
               <w:rPr>
                 <w:rFonts w:cstheme="minorHAnsi"/>
+              </w:rPr>
+            </w:pPr>
+          </w:p>
+        </w:tc>
+      </w:tr>
+      <w:tr>
+        <w:tc>
+          <w:tcPr>
+            <w:tcW w:w="2480" w:type="pct"/>
+            <w:shd w:val="clear" w:color="auto" w:fill="E7E6E6" w:themeFill="background2"/>
+          </w:tcPr>
+          <w:p>
+            <w:pPr>
+              <w:rPr>
+                <w:rFonts w:cstheme="minorHAnsi"/>
                 <w:color w:val="BF8F00" w:themeColor="accent4" w:themeShade="BF"/>
               </w:rPr>
             </w:pPr>
@@ -140,30 +285,14 @@
                 <w:rFonts w:cstheme="minorHAnsi"/>
                 <w:color w:val="BF8F00" w:themeColor="accent4" w:themeShade="BF"/>
               </w:rPr>
-              <w:t xml:space="preserve">S3(2M) - System Analysis and Design </w:t>
-            </w:r>
-          </w:p>
-        </w:tc>
-      </w:tr>
-      <w:tr>
-        <w:tc>
-          <w:tcPr>
-            <w:tcW w:w="2480" w:type="pct"/>
-            <w:shd w:val="clear" w:color="auto" w:fill="E7E6E6" w:themeFill="background2"/>
-          </w:tcPr>
-          <w:p>
-            <w:pPr>
+              <w:t xml:space="preserve">S03 - </w:t>
+            </w:r>
+            <w:r>
               <w:rPr>
                 <w:rFonts w:cstheme="minorHAnsi"/>
                 <w:color w:val="BF8F00" w:themeColor="accent4" w:themeShade="BF"/>
               </w:rPr>
-            </w:pPr>
-            <w:r>
-              <w:rPr>
-                <w:rFonts w:cstheme="minorHAnsi"/>
-                <w:color w:val="BF8F00" w:themeColor="accent4" w:themeShade="BF"/>
-              </w:rPr>
-              <w:t>S1(2M) - Algorithm</w:t>
+              <w:t xml:space="preserve">DBMS </w:t>
             </w:r>
           </w:p>
         </w:tc>
@@ -172,67 +301,13 @@
             <w:tcW w:w="2520" w:type="pct"/>
             <w:shd w:val="clear" w:color="auto" w:fill="E7E6E6" w:themeFill="background2"/>
           </w:tcPr>
-          <w:p/>
-        </w:tc>
-      </w:tr>
-      <w:tr>
-        <w:tc>
-          <w:tcPr>
-            <w:tcW w:w="2480" w:type="pct"/>
-            <w:shd w:val="clear" w:color="auto" w:fill="E7E6E6" w:themeFill="background2"/>
-          </w:tcPr>
-          <w:p>
-            <w:pPr>
-              <w:rPr>
-                <w:rFonts w:cstheme="minorHAnsi"/>
-                <w:color w:val="538135" w:themeColor="accent6" w:themeShade="BF"/>
-              </w:rPr>
-            </w:pPr>
-            <w:r>
-              <w:rPr>
-                <w:rFonts w:cstheme="minorHAnsi"/>
-                <w:color w:val="538135" w:themeColor="accent6" w:themeShade="BF"/>
-              </w:rPr>
-              <w:t xml:space="preserve">S1(2M) - Object-Oriented Programming </w:t>
-            </w:r>
-          </w:p>
-        </w:tc>
-        <w:tc>
-          <w:tcPr>
-            <w:tcW w:w="2520" w:type="pct"/>
-            <w:shd w:val="clear" w:color="auto" w:fill="E7E6E6" w:themeFill="background2"/>
-          </w:tcPr>
-          <w:p/>
-        </w:tc>
-      </w:tr>
-      <w:tr>
-        <w:tc>
-          <w:tcPr>
-            <w:tcW w:w="2480" w:type="pct"/>
-            <w:shd w:val="clear" w:color="auto" w:fill="E7E6E6" w:themeFill="background2"/>
-          </w:tcPr>
-          <w:p>
-            <w:pPr>
-              <w:rPr>
-                <w:rFonts w:cstheme="minorHAnsi"/>
-                <w:color w:val="C45911" w:themeColor="accent2" w:themeShade="BF"/>
-              </w:rPr>
-            </w:pPr>
-            <w:r>
-              <w:rPr>
-                <w:rFonts w:cstheme="minorHAnsi"/>
-                <w:color w:val="C45911" w:themeColor="accent2" w:themeShade="BF"/>
-              </w:rPr>
-              <w:t xml:space="preserve">S2(1M) - DBMS </w:t>
-            </w:r>
-          </w:p>
-        </w:tc>
-        <w:tc>
-          <w:tcPr>
-            <w:tcW w:w="2520" w:type="pct"/>
-            <w:shd w:val="clear" w:color="auto" w:fill="E7E6E6" w:themeFill="background2"/>
-          </w:tcPr>
-          <w:p/>
+          <w:p>
+            <w:pPr>
+              <w:rPr>
+                <w:rFonts w:cstheme="minorHAnsi"/>
+              </w:rPr>
+            </w:pPr>
+          </w:p>
         </w:tc>
       </w:tr>
       <w:tr>
@@ -240,21 +315,28 @@
           <w:tcPr>
             <w:tcW w:w="5000" w:type="pct"/>
             <w:gridSpan w:val="2"/>
-            <w:shd w:val="clear" w:color="auto" w:fill="FFE599" w:themeFill="accent4" w:themeFillTint="66"/>
-          </w:tcPr>
-          <w:p>
-            <w:pPr>
-              <w:rPr>
-                <w:b/>
-                <w:bCs/>
-              </w:rPr>
-            </w:pPr>
-            <w:r>
-              <w:rPr>
-                <w:b/>
-                <w:bCs/>
-              </w:rPr>
-              <w:t>First Term</w:t>
+            <w:shd w:val="clear" w:color="auto" w:fill="C00000"/>
+          </w:tcPr>
+          <w:p>
+            <w:pPr>
+              <w:rPr>
+                <w:b/>
+                <w:bCs/>
+              </w:rPr>
+            </w:pPr>
+            <w:r>
+              <w:rPr>
+                <w:b/>
+                <w:bCs/>
+              </w:rPr>
+              <w:t>Second Term</w:t>
+            </w:r>
+            <w:r>
+              <w:rPr>
+                <w:b/>
+                <w:bCs/>
+              </w:rPr>
+              <w:t xml:space="preserve"> (4 Months)</w:t>
             </w:r>
           </w:p>
         </w:tc>
@@ -269,19 +351,50 @@
             <w:pPr>
               <w:rPr>
                 <w:rFonts w:cstheme="minorHAnsi"/>
-              </w:rPr>
-            </w:pPr>
-            <w:r>
-              <w:rPr>
-                <w:rFonts w:cstheme="minorHAnsi"/>
-              </w:rPr>
-              <w:t xml:space="preserve">S1(1M) - </w:t>
-            </w:r>
-            <w:r>
-              <w:rPr>
-                <w:rFonts w:cstheme="minorHAnsi"/>
-              </w:rPr>
-              <w:t xml:space="preserve">Software Maintenance </w:t>
+                <w:color w:val="2E74B5" w:themeColor="accent1" w:themeShade="BF"/>
+              </w:rPr>
+            </w:pPr>
+            <w:r>
+              <w:rPr>
+                <w:rFonts w:cstheme="minorHAnsi"/>
+                <w:color w:val="2E74B5" w:themeColor="accent1" w:themeShade="BF"/>
+              </w:rPr>
+              <w:t xml:space="preserve">S06 </w:t>
+            </w:r>
+            <w:r>
+              <w:rPr>
+                <w:rFonts w:cstheme="minorHAnsi"/>
+                <w:color w:val="2E74B5" w:themeColor="accent1" w:themeShade="BF"/>
+              </w:rPr>
+              <w:t>–</w:t>
+            </w:r>
+            <w:r>
+              <w:rPr>
+                <w:rFonts w:cstheme="minorHAnsi"/>
+                <w:color w:val="2E74B5" w:themeColor="accent1" w:themeShade="BF"/>
+              </w:rPr>
+              <w:t xml:space="preserve"> </w:t>
+            </w:r>
+            <w:r>
+              <w:rPr>
+                <w:rFonts w:cstheme="minorHAnsi"/>
+                <w:color w:val="2E74B5" w:themeColor="accent1" w:themeShade="BF"/>
+              </w:rPr>
+              <w:t xml:space="preserve">Fundamental </w:t>
+            </w:r>
+            <w:r>
+              <w:rPr>
+                <w:rFonts w:cstheme="minorHAnsi"/>
+                <w:color w:val="2E74B5" w:themeColor="accent1" w:themeShade="BF"/>
+              </w:rPr>
+              <w:t xml:space="preserve">Web Programming </w:t>
+            </w:r>
+            <w:r>
+              <w:rPr>
+                <w:rFonts w:cstheme="minorHAnsi"/>
+                <w:color w:val="2E74B5" w:themeColor="accent1" w:themeShade="BF"/>
+              </w:rPr>
+              <w:t xml:space="preserve">and Frameworks </w:t>
             </w:r>
           </w:p>
         </w:tc>
@@ -294,19 +407,22 @@
             <w:pPr>
               <w:rPr>
                 <w:rFonts w:cstheme="minorHAnsi"/>
-              </w:rPr>
-            </w:pPr>
-            <w:r>
-              <w:rPr>
-                <w:rFonts w:cstheme="minorHAnsi"/>
-              </w:rPr>
-              <w:t xml:space="preserve">S2(3M) - </w:t>
-            </w:r>
-            <w:r>
-              <w:rPr>
-                <w:rFonts w:cstheme="minorHAnsi"/>
-              </w:rPr>
-              <w:t xml:space="preserve">Basic Mathematics </w:t>
+                <w:color w:val="BF8F00" w:themeColor="accent4" w:themeShade="BF"/>
+              </w:rPr>
+            </w:pPr>
+            <w:r>
+              <w:rPr>
+                <w:rFonts w:cstheme="minorHAnsi"/>
+                <w:color w:val="BF8F00" w:themeColor="accent4" w:themeShade="BF"/>
+              </w:rPr>
+              <w:t xml:space="preserve">S09 - </w:t>
+            </w:r>
+            <w:r>
+              <w:rPr>
+                <w:rFonts w:cstheme="minorHAnsi"/>
+                <w:color w:val="BF8F00" w:themeColor="accent4" w:themeShade="BF"/>
+              </w:rPr>
+              <w:t xml:space="preserve">Requirement </w:t>
             </w:r>
           </w:p>
         </w:tc>
@@ -321,6 +437,48 @@
             <w:pPr>
               <w:rPr>
                 <w:rFonts w:cstheme="minorHAnsi"/>
+                <w:color w:val="2E74B5" w:themeColor="accent1" w:themeShade="BF"/>
+              </w:rPr>
+            </w:pPr>
+            <w:r>
+              <w:rPr>
+                <w:rFonts w:cstheme="minorHAnsi"/>
+                <w:color w:val="2E74B5" w:themeColor="accent1" w:themeShade="BF"/>
+              </w:rPr>
+              <w:t xml:space="preserve">S06 </w:t>
+            </w:r>
+            <w:r>
+              <w:rPr>
+                <w:rFonts w:cstheme="minorHAnsi"/>
+                <w:color w:val="2E74B5" w:themeColor="accent1" w:themeShade="BF"/>
+              </w:rPr>
+              <w:t>–</w:t>
+            </w:r>
+            <w:r>
+              <w:rPr>
+                <w:rFonts w:cstheme="minorHAnsi"/>
+                <w:color w:val="2E74B5" w:themeColor="accent1" w:themeShade="BF"/>
+              </w:rPr>
+              <w:t xml:space="preserve"> </w:t>
+            </w:r>
+            <w:r>
+              <w:rPr>
+                <w:rFonts w:cstheme="minorHAnsi"/>
+                <w:color w:val="2E74B5" w:themeColor="accent1" w:themeShade="BF"/>
+              </w:rPr>
+              <w:t xml:space="preserve">Front-End Development </w:t>
+            </w:r>
+          </w:p>
+        </w:tc>
+        <w:tc>
+          <w:tcPr>
+            <w:tcW w:w="2520" w:type="pct"/>
+            <w:shd w:val="clear" w:color="auto" w:fill="E7E6E6" w:themeFill="background2"/>
+          </w:tcPr>
+          <w:p>
+            <w:pPr>
+              <w:rPr>
+                <w:rFonts w:cstheme="minorHAnsi"/>
                 <w:color w:val="BF8F00" w:themeColor="accent4" w:themeShade="BF"/>
               </w:rPr>
             </w:pPr>
@@ -329,7 +487,65 @@
                 <w:rFonts w:cstheme="minorHAnsi"/>
                 <w:color w:val="BF8F00" w:themeColor="accent4" w:themeShade="BF"/>
               </w:rPr>
-              <w:t>S2(1M) - Cloud Computing</w:t>
+              <w:t xml:space="preserve">S09 - </w:t>
+            </w:r>
+            <w:r>
+              <w:rPr>
+                <w:rFonts w:cstheme="minorHAnsi"/>
+                <w:color w:val="BF8F00" w:themeColor="accent4" w:themeShade="BF"/>
+              </w:rPr>
+              <w:t xml:space="preserve">Software Metrics </w:t>
+            </w:r>
+          </w:p>
+        </w:tc>
+      </w:tr>
+      <w:tr>
+        <w:tc>
+          <w:tcPr>
+            <w:tcW w:w="2480" w:type="pct"/>
+            <w:shd w:val="clear" w:color="auto" w:fill="E7E6E6" w:themeFill="background2"/>
+          </w:tcPr>
+          <w:p>
+            <w:pPr>
+              <w:rPr>
+                <w:rFonts w:cstheme="minorHAnsi"/>
+                <w:color w:val="2E74B5" w:themeColor="accent1" w:themeShade="BF"/>
+              </w:rPr>
+            </w:pPr>
+            <w:r>
+              <w:rPr>
+                <w:rFonts w:cstheme="minorHAnsi"/>
+                <w:color w:val="2E74B5" w:themeColor="accent1" w:themeShade="BF"/>
+              </w:rPr>
+              <w:t xml:space="preserve">S07 </w:t>
+            </w:r>
+            <w:r>
+              <w:rPr>
+                <w:rFonts w:cstheme="minorHAnsi"/>
+                <w:color w:val="2E74B5" w:themeColor="accent1" w:themeShade="BF"/>
+              </w:rPr>
+              <w:t>–</w:t>
+            </w:r>
+            <w:r>
+              <w:rPr>
+                <w:rFonts w:cstheme="minorHAnsi"/>
+                <w:color w:val="2E74B5" w:themeColor="accent1" w:themeShade="BF"/>
+              </w:rPr>
+              <w:t xml:space="preserve"> </w:t>
+            </w:r>
+            <w:r>
+              <w:rPr>
+                <w:rFonts w:cstheme="minorHAnsi"/>
+                <w:color w:val="2E74B5" w:themeColor="accent1" w:themeShade="BF"/>
+              </w:rPr>
+              <w:t xml:space="preserve">Back-End </w:t>
+            </w:r>
+            <w:r>
+              <w:rPr>
+                <w:rFonts w:cstheme="minorHAnsi"/>
+                <w:color w:val="2E74B5" w:themeColor="accent1" w:themeShade="BF"/>
+              </w:rPr>
+              <w:t>Development</w:t>
             </w:r>
           </w:p>
         </w:tc>
@@ -338,7 +554,28 @@
             <w:tcW w:w="2520" w:type="pct"/>
             <w:shd w:val="clear" w:color="auto" w:fill="E7E6E6" w:themeFill="background2"/>
           </w:tcPr>
-          <w:p/>
+          <w:p>
+            <w:pPr>
+              <w:rPr>
+                <w:rFonts w:cstheme="minorHAnsi"/>
+                <w:color w:val="C45911" w:themeColor="accent2" w:themeShade="BF"/>
+              </w:rPr>
+            </w:pPr>
+            <w:r>
+              <w:rPr>
+                <w:rFonts w:cstheme="minorHAnsi"/>
+                <w:color w:val="C45911" w:themeColor="accent2" w:themeShade="BF"/>
+              </w:rPr>
+              <w:t xml:space="preserve">S10 - </w:t>
+            </w:r>
+            <w:r>
+              <w:rPr>
+                <w:rFonts w:cstheme="minorHAnsi"/>
+                <w:color w:val="C45911" w:themeColor="accent2" w:themeShade="BF"/>
+              </w:rPr>
+              <w:t>Mathematics for AI, ML and DS</w:t>
+            </w:r>
+          </w:p>
         </w:tc>
       </w:tr>
       <w:tr>
@@ -351,24 +588,95 @@
             <w:pPr>
               <w:rPr>
                 <w:rFonts w:cstheme="minorHAnsi"/>
+                <w:color w:val="2E74B5" w:themeColor="accent1" w:themeShade="BF"/>
+              </w:rPr>
+            </w:pPr>
+            <w:r>
+              <w:rPr>
+                <w:rFonts w:cstheme="minorHAnsi"/>
+                <w:color w:val="2E74B5" w:themeColor="accent1" w:themeShade="BF"/>
+              </w:rPr>
+              <w:t xml:space="preserve">S07 - </w:t>
+            </w:r>
+            <w:r>
+              <w:rPr>
+                <w:rFonts w:cstheme="minorHAnsi"/>
+                <w:color w:val="2E74B5" w:themeColor="accent1" w:themeShade="BF"/>
+              </w:rPr>
+              <w:t>Full-Stack</w:t>
+            </w:r>
+            <w:r>
+              <w:rPr>
+                <w:rFonts w:cstheme="minorHAnsi"/>
+                <w:color w:val="2E74B5" w:themeColor="accent1" w:themeShade="BF"/>
+              </w:rPr>
+              <w:t xml:space="preserve"> Development </w:t>
+            </w:r>
+            <w:r>
+              <w:rPr>
+                <w:rFonts w:cstheme="minorHAnsi"/>
+                <w:color w:val="2E74B5" w:themeColor="accent1" w:themeShade="BF"/>
+              </w:rPr>
+              <w:t xml:space="preserve"> </w:t>
+            </w:r>
+          </w:p>
+        </w:tc>
+        <w:tc>
+          <w:tcPr>
+            <w:tcW w:w="2520" w:type="pct"/>
+            <w:shd w:val="clear" w:color="auto" w:fill="E7E6E6" w:themeFill="background2"/>
+          </w:tcPr>
+          <w:p>
+            <w:pPr>
+              <w:rPr>
+                <w:rFonts w:cstheme="minorHAnsi"/>
+              </w:rPr>
+            </w:pPr>
+          </w:p>
+        </w:tc>
+      </w:tr>
+      <w:tr>
+        <w:tc>
+          <w:tcPr>
+            <w:tcW w:w="2480" w:type="pct"/>
+            <w:shd w:val="clear" w:color="auto" w:fill="E7E6E6" w:themeFill="background2"/>
+          </w:tcPr>
+          <w:p>
+            <w:pPr>
+              <w:rPr>
+                <w:rFonts w:cstheme="minorHAnsi"/>
+                <w:color w:val="2E74B5" w:themeColor="accent1" w:themeShade="BF"/>
+              </w:rPr>
+            </w:pPr>
+            <w:r>
+              <w:rPr>
+                <w:rFonts w:cstheme="minorHAnsi"/>
+                <w:color w:val="2E74B5" w:themeColor="accent1" w:themeShade="BF"/>
+              </w:rPr>
+              <w:t xml:space="preserve">S08 - </w:t>
+            </w:r>
+            <w:r>
+              <w:rPr>
+                <w:rFonts w:cstheme="minorHAnsi"/>
+                <w:color w:val="2E74B5" w:themeColor="accent1" w:themeShade="BF"/>
+              </w:rPr>
+              <w:t xml:space="preserve">Database Design and Administration </w:t>
+            </w:r>
+          </w:p>
+        </w:tc>
+        <w:tc>
+          <w:tcPr>
+            <w:tcW w:w="2520" w:type="pct"/>
+            <w:shd w:val="clear" w:color="auto" w:fill="E7E6E6" w:themeFill="background2"/>
+          </w:tcPr>
+          <w:p>
+            <w:pPr>
+              <w:rPr>
+                <w:rFonts w:cstheme="minorHAnsi"/>
                 <w:color w:val="C45911" w:themeColor="accent2" w:themeShade="BF"/>
               </w:rPr>
             </w:pPr>
-            <w:r>
-              <w:rPr>
-                <w:rFonts w:cstheme="minorHAnsi"/>
-                <w:color w:val="C45911" w:themeColor="accent2" w:themeShade="BF"/>
-              </w:rPr>
-              <w:t xml:space="preserve">S4(1M) - Development Process </w:t>
-            </w:r>
-          </w:p>
-        </w:tc>
-        <w:tc>
-          <w:tcPr>
-            <w:tcW w:w="2520" w:type="pct"/>
-            <w:shd w:val="clear" w:color="auto" w:fill="E7E6E6" w:themeFill="background2"/>
-          </w:tcPr>
-          <w:p/>
+          </w:p>
         </w:tc>
       </w:tr>
       <w:tr>
@@ -376,21 +684,28 @@
           <w:tcPr>
             <w:tcW w:w="5000" w:type="pct"/>
             <w:gridSpan w:val="2"/>
-            <w:shd w:val="clear" w:color="auto" w:fill="C5E0B3" w:themeFill="accent6" w:themeFillTint="66"/>
-          </w:tcPr>
-          <w:p>
-            <w:pPr>
-              <w:rPr>
-                <w:b/>
-                <w:bCs/>
-              </w:rPr>
-            </w:pPr>
-            <w:r>
-              <w:rPr>
-                <w:b/>
-                <w:bCs/>
-              </w:rPr>
-              <w:t>Second Term</w:t>
+            <w:shd w:val="clear" w:color="auto" w:fill="C00000"/>
+          </w:tcPr>
+          <w:p>
+            <w:pPr>
+              <w:rPr>
+                <w:b/>
+                <w:bCs/>
+              </w:rPr>
+            </w:pPr>
+            <w:r>
+              <w:rPr>
+                <w:b/>
+                <w:bCs/>
+              </w:rPr>
+              <w:t>Third Term</w:t>
+            </w:r>
+            <w:r>
+              <w:rPr>
+                <w:b/>
+                <w:bCs/>
+              </w:rPr>
+              <w:t xml:space="preserve"> (4 Months)</w:t>
             </w:r>
           </w:p>
         </w:tc>
@@ -405,6 +720,178 @@
             <w:pPr>
               <w:rPr>
                 <w:rFonts w:cstheme="minorHAnsi"/>
+                <w:color w:val="538135" w:themeColor="accent6" w:themeShade="BF"/>
+              </w:rPr>
+            </w:pPr>
+            <w:r>
+              <w:rPr>
+                <w:rFonts w:cstheme="minorHAnsi"/>
+                <w:color w:val="538135" w:themeColor="accent6" w:themeShade="BF"/>
+              </w:rPr>
+              <w:t xml:space="preserve">S11 - </w:t>
+            </w:r>
+            <w:r>
+              <w:rPr>
+                <w:rFonts w:cstheme="minorHAnsi"/>
+                <w:color w:val="538135" w:themeColor="accent6" w:themeShade="BF"/>
+              </w:rPr>
+              <w:t>Virtualization and Cloud Computing</w:t>
+            </w:r>
+          </w:p>
+        </w:tc>
+        <w:tc>
+          <w:tcPr>
+            <w:tcW w:w="2520" w:type="pct"/>
+            <w:shd w:val="clear" w:color="auto" w:fill="E7E6E6" w:themeFill="background2"/>
+          </w:tcPr>
+          <w:p>
+            <w:pPr>
+              <w:rPr>
+                <w:rFonts w:cstheme="minorHAnsi"/>
+                <w:color w:val="2E74B5" w:themeColor="accent1" w:themeShade="BF"/>
+              </w:rPr>
+            </w:pPr>
+            <w:r>
+              <w:rPr>
+                <w:rFonts w:cstheme="minorHAnsi"/>
+                <w:color w:val="2E74B5" w:themeColor="accent1" w:themeShade="BF"/>
+              </w:rPr>
+              <w:t xml:space="preserve">S14 - </w:t>
+            </w:r>
+            <w:r>
+              <w:rPr>
+                <w:rFonts w:cstheme="minorHAnsi"/>
+                <w:color w:val="2E74B5" w:themeColor="accent1" w:themeShade="BF"/>
+              </w:rPr>
+              <w:t xml:space="preserve">Project Management </w:t>
+            </w:r>
+          </w:p>
+        </w:tc>
+      </w:tr>
+      <w:tr>
+        <w:tc>
+          <w:tcPr>
+            <w:tcW w:w="2480" w:type="pct"/>
+            <w:shd w:val="clear" w:color="auto" w:fill="E7E6E6" w:themeFill="background2"/>
+          </w:tcPr>
+          <w:p>
+            <w:pPr>
+              <w:rPr>
+                <w:rFonts w:cstheme="minorHAnsi"/>
+                <w:color w:val="2E74B5" w:themeColor="accent1" w:themeShade="BF"/>
+              </w:rPr>
+            </w:pPr>
+            <w:r>
+              <w:rPr>
+                <w:rFonts w:cstheme="minorHAnsi"/>
+                <w:color w:val="2E74B5" w:themeColor="accent1" w:themeShade="BF"/>
+              </w:rPr>
+              <w:t xml:space="preserve">S12 - </w:t>
+            </w:r>
+            <w:r>
+              <w:rPr>
+                <w:rFonts w:cstheme="minorHAnsi"/>
+                <w:color w:val="2E74B5" w:themeColor="accent1" w:themeShade="BF"/>
+              </w:rPr>
+              <w:t>Fundamental of DevOps Engineering</w:t>
+            </w:r>
+          </w:p>
+        </w:tc>
+        <w:tc>
+          <w:tcPr>
+            <w:tcW w:w="2520" w:type="pct"/>
+            <w:shd w:val="clear" w:color="auto" w:fill="E7E6E6" w:themeFill="background2"/>
+          </w:tcPr>
+          <w:p>
+            <w:pPr>
+              <w:rPr>
+                <w:rFonts w:cstheme="minorHAnsi"/>
+                <w:color w:val="2E74B5" w:themeColor="accent1" w:themeShade="BF"/>
+              </w:rPr>
+            </w:pPr>
+            <w:r>
+              <w:rPr>
+                <w:rFonts w:cstheme="minorHAnsi"/>
+                <w:color w:val="2E74B5" w:themeColor="accent1" w:themeShade="BF"/>
+              </w:rPr>
+              <w:t xml:space="preserve">S14 - </w:t>
+            </w:r>
+            <w:r>
+              <w:rPr>
+                <w:rFonts w:cstheme="minorHAnsi"/>
+                <w:color w:val="2E74B5" w:themeColor="accent1" w:themeShade="BF"/>
+              </w:rPr>
+              <w:t>Testing and Q</w:t>
+            </w:r>
+            <w:r>
+              <w:rPr>
+                <w:rFonts w:cstheme="minorHAnsi"/>
+                <w:color w:val="2E74B5" w:themeColor="accent1" w:themeShade="BF"/>
+              </w:rPr>
+              <w:t xml:space="preserve">uality </w:t>
+            </w:r>
+            <w:r>
+              <w:rPr>
+                <w:rFonts w:cstheme="minorHAnsi"/>
+                <w:color w:val="2E74B5" w:themeColor="accent1" w:themeShade="BF"/>
+              </w:rPr>
+              <w:t>A</w:t>
+            </w:r>
+            <w:r>
+              <w:rPr>
+                <w:rFonts w:cstheme="minorHAnsi"/>
+                <w:color w:val="2E74B5" w:themeColor="accent1" w:themeShade="BF"/>
+              </w:rPr>
+              <w:t xml:space="preserve">ssurance </w:t>
+            </w:r>
+            <w:r>
+              <w:rPr>
+                <w:rFonts w:cstheme="minorHAnsi"/>
+                <w:color w:val="2E74B5" w:themeColor="accent1" w:themeShade="BF"/>
+              </w:rPr>
+              <w:t xml:space="preserve"> </w:t>
+            </w:r>
+          </w:p>
+        </w:tc>
+      </w:tr>
+      <w:tr>
+        <w:tc>
+          <w:tcPr>
+            <w:tcW w:w="2480" w:type="pct"/>
+            <w:shd w:val="clear" w:color="auto" w:fill="E7E6E6" w:themeFill="background2"/>
+          </w:tcPr>
+          <w:p>
+            <w:pPr>
+              <w:rPr>
+                <w:rFonts w:cstheme="minorHAnsi"/>
+                <w:color w:val="2E74B5" w:themeColor="accent1" w:themeShade="BF"/>
+              </w:rPr>
+            </w:pPr>
+            <w:r>
+              <w:rPr>
+                <w:rFonts w:cstheme="minorHAnsi"/>
+                <w:color w:val="2E74B5" w:themeColor="accent1" w:themeShade="BF"/>
+              </w:rPr>
+              <w:t xml:space="preserve">S12 - </w:t>
+            </w:r>
+            <w:r>
+              <w:rPr>
+                <w:rFonts w:cstheme="minorHAnsi"/>
+                <w:color w:val="2E74B5" w:themeColor="accent1" w:themeShade="BF"/>
+              </w:rPr>
+              <w:t xml:space="preserve">DevOps Tools </w:t>
+            </w:r>
+          </w:p>
+        </w:tc>
+        <w:tc>
+          <w:tcPr>
+            <w:tcW w:w="2520" w:type="pct"/>
+            <w:shd w:val="clear" w:color="auto" w:fill="E7E6E6" w:themeFill="background2"/>
+          </w:tcPr>
+          <w:p>
+            <w:pPr>
+              <w:rPr>
+                <w:rFonts w:cstheme="minorHAnsi"/>
                 <w:color w:val="C45911" w:themeColor="accent2" w:themeShade="BF"/>
               </w:rPr>
             </w:pPr>
@@ -413,7 +900,44 @@
                 <w:rFonts w:cstheme="minorHAnsi"/>
                 <w:color w:val="C45911" w:themeColor="accent2" w:themeShade="BF"/>
               </w:rPr>
-              <w:t xml:space="preserve">S3(3M) - Web Programming </w:t>
+              <w:t xml:space="preserve">S15 - </w:t>
+            </w:r>
+            <w:r>
+              <w:rPr>
+                <w:rFonts w:cstheme="minorHAnsi"/>
+                <w:color w:val="C45911" w:themeColor="accent2" w:themeShade="BF"/>
+              </w:rPr>
+              <w:t>Statistics</w:t>
+            </w:r>
+          </w:p>
+        </w:tc>
+      </w:tr>
+      <w:tr>
+        <w:tc>
+          <w:tcPr>
+            <w:tcW w:w="2480" w:type="pct"/>
+            <w:shd w:val="clear" w:color="auto" w:fill="E7E6E6" w:themeFill="background2"/>
+          </w:tcPr>
+          <w:p>
+            <w:pPr>
+              <w:rPr>
+                <w:rFonts w:cstheme="minorHAnsi"/>
+                <w:color w:val="2E74B5" w:themeColor="accent1" w:themeShade="BF"/>
+              </w:rPr>
+            </w:pPr>
+            <w:r>
+              <w:rPr>
+                <w:rFonts w:cstheme="minorHAnsi"/>
+                <w:color w:val="2E74B5" w:themeColor="accent1" w:themeShade="BF"/>
+              </w:rPr>
+              <w:t xml:space="preserve">S13 - </w:t>
+            </w:r>
+            <w:r>
+              <w:rPr>
+                <w:rFonts w:cstheme="minorHAnsi"/>
+                <w:color w:val="2E74B5" w:themeColor="accent1" w:themeShade="BF"/>
+              </w:rPr>
+              <w:t xml:space="preserve">Development Process </w:t>
             </w:r>
           </w:p>
         </w:tc>
@@ -426,6 +950,21 @@
             <w:pPr>
               <w:rPr>
                 <w:rFonts w:cstheme="minorHAnsi"/>
+              </w:rPr>
+            </w:pPr>
+          </w:p>
+        </w:tc>
+      </w:tr>
+      <w:tr>
+        <w:tc>
+          <w:tcPr>
+            <w:tcW w:w="2480" w:type="pct"/>
+            <w:shd w:val="clear" w:color="auto" w:fill="E7E6E6" w:themeFill="background2"/>
+          </w:tcPr>
+          <w:p>
+            <w:pPr>
+              <w:rPr>
+                <w:rFonts w:cstheme="minorHAnsi"/>
                 <w:color w:val="BF8F00" w:themeColor="accent4" w:themeShade="BF"/>
               </w:rPr>
             </w:pPr>
@@ -434,23 +973,15 @@
                 <w:rFonts w:cstheme="minorHAnsi"/>
                 <w:color w:val="BF8F00" w:themeColor="accent4" w:themeShade="BF"/>
               </w:rPr>
-              <w:t xml:space="preserve">S2(2M) - Software Design and Analysis </w:t>
-            </w:r>
-          </w:p>
-        </w:tc>
-      </w:tr>
-      <w:tr>
-        <w:tc>
-          <w:tcPr>
-            <w:tcW w:w="2480" w:type="pct"/>
-            <w:shd w:val="clear" w:color="auto" w:fill="E7E6E6" w:themeFill="background2"/>
-          </w:tcPr>
-          <w:p>
-            <w:pPr>
-              <w:rPr>
-                <w:rFonts w:cstheme="minorHAnsi"/>
-              </w:rPr>
-            </w:pPr>
+              <w:t xml:space="preserve">S13 - </w:t>
+            </w:r>
+            <w:r>
+              <w:rPr>
+                <w:rFonts w:cstheme="minorHAnsi"/>
+                <w:color w:val="BF8F00" w:themeColor="accent4" w:themeShade="BF"/>
+              </w:rPr>
+              <w:t>UML and Documentation</w:t>
+            </w:r>
           </w:p>
         </w:tc>
         <w:tc>
@@ -462,548 +993,8 @@
             <w:pPr>
               <w:rPr>
                 <w:rFonts w:cstheme="minorHAnsi"/>
-                <w:color w:val="BF8F00" w:themeColor="accent4" w:themeShade="BF"/>
-              </w:rPr>
-            </w:pPr>
-            <w:r>
-              <w:rPr>
-                <w:rFonts w:cstheme="minorHAnsi"/>
-                <w:color w:val="BF8F00" w:themeColor="accent4" w:themeShade="BF"/>
-              </w:rPr>
-              <w:t xml:space="preserve">S4(1M) - Software Security </w:t>
-            </w:r>
-          </w:p>
-        </w:tc>
-      </w:tr>
-      <w:tr>
-        <w:tc>
-          <w:tcPr>
-            <w:tcW w:w="5000" w:type="pct"/>
-            <w:gridSpan w:val="2"/>
-            <w:shd w:val="clear" w:color="auto" w:fill="C5E0B3" w:themeFill="accent6" w:themeFillTint="66"/>
-          </w:tcPr>
-          <w:p>
-            <w:pPr>
-              <w:rPr>
-                <w:b/>
-                <w:bCs/>
-              </w:rPr>
-            </w:pPr>
-            <w:r>
-              <w:rPr>
-                <w:b/>
-                <w:bCs/>
-              </w:rPr>
-              <w:t>Second Term</w:t>
-            </w:r>
-          </w:p>
-        </w:tc>
-      </w:tr>
-      <w:tr>
-        <w:tc>
-          <w:tcPr>
-            <w:tcW w:w="2480" w:type="pct"/>
-            <w:shd w:val="clear" w:color="auto" w:fill="E7E6E6" w:themeFill="background2"/>
-          </w:tcPr>
-          <w:p>
-            <w:pPr>
-              <w:rPr>
-                <w:rFonts w:cstheme="minorHAnsi"/>
-                <w:color w:val="C45911" w:themeColor="accent2" w:themeShade="BF"/>
-              </w:rPr>
-            </w:pPr>
-            <w:r>
-              <w:rPr>
-                <w:rFonts w:cstheme="minorHAnsi"/>
-                <w:color w:val="C45911" w:themeColor="accent2" w:themeShade="BF"/>
-              </w:rPr>
-              <w:t>S3(3M) - DevOps Engineering</w:t>
-            </w:r>
-          </w:p>
-        </w:tc>
-        <w:tc>
-          <w:tcPr>
-            <w:tcW w:w="2520" w:type="pct"/>
-            <w:shd w:val="clear" w:color="auto" w:fill="E7E6E6" w:themeFill="background2"/>
-          </w:tcPr>
-          <w:p>
-            <w:pPr>
-              <w:rPr>
-                <w:rFonts w:cstheme="minorHAnsi"/>
-              </w:rPr>
-            </w:pPr>
-            <w:r>
-              <w:rPr>
-                <w:rFonts w:cstheme="minorHAnsi"/>
-              </w:rPr>
-              <w:t xml:space="preserve">S1(3M) - </w:t>
-            </w:r>
-            <w:r>
-              <w:rPr>
-                <w:rFonts w:cstheme="minorHAnsi"/>
-              </w:rPr>
-              <w:t>Mathematics for AI, ML and DS</w:t>
-            </w:r>
-          </w:p>
-        </w:tc>
-      </w:tr>
-      <w:tr>
-        <w:tc>
-          <w:tcPr>
-            <w:tcW w:w="5000" w:type="pct"/>
-            <w:gridSpan w:val="2"/>
-            <w:shd w:val="clear" w:color="auto" w:fill="9CC2E5" w:themeFill="accent1" w:themeFillTint="99"/>
-          </w:tcPr>
-          <w:p>
-            <w:pPr>
-              <w:rPr>
-                <w:b/>
-                <w:bCs/>
-              </w:rPr>
-            </w:pPr>
-            <w:r>
-              <w:rPr>
-                <w:b/>
-                <w:bCs/>
-              </w:rPr>
-              <w:t>Third Term</w:t>
-            </w:r>
-          </w:p>
-        </w:tc>
-      </w:tr>
-      <w:tr>
-        <w:tc>
-          <w:tcPr>
-            <w:tcW w:w="2480" w:type="pct"/>
-            <w:shd w:val="clear" w:color="auto" w:fill="E7E6E6" w:themeFill="background2"/>
-          </w:tcPr>
-          <w:p>
-            <w:pPr>
-              <w:rPr>
-                <w:rFonts w:cstheme="minorHAnsi"/>
-                <w:color w:val="C45911" w:themeColor="accent2" w:themeShade="BF"/>
-              </w:rPr>
-            </w:pPr>
-            <w:r>
-              <w:rPr>
-                <w:rFonts w:cstheme="minorHAnsi"/>
-                <w:color w:val="C45911" w:themeColor="accent2" w:themeShade="BF"/>
-              </w:rPr>
-              <w:t xml:space="preserve">S3(2M) - Web Frameworks </w:t>
-            </w:r>
-          </w:p>
-        </w:tc>
-        <w:tc>
-          <w:tcPr>
-            <w:tcW w:w="2520" w:type="pct"/>
-            <w:shd w:val="clear" w:color="auto" w:fill="E7E6E6" w:themeFill="background2"/>
-          </w:tcPr>
-          <w:p>
-            <w:pPr>
-              <w:rPr>
-                <w:rFonts w:cstheme="minorHAnsi"/>
-                <w:color w:val="BF8F00" w:themeColor="accent4" w:themeShade="BF"/>
-              </w:rPr>
-            </w:pPr>
-            <w:r>
-              <w:rPr>
-                <w:rFonts w:cstheme="minorHAnsi"/>
-                <w:color w:val="BF8F00" w:themeColor="accent4" w:themeShade="BF"/>
-              </w:rPr>
-              <w:t xml:space="preserve">S5(2M) - Requirement </w:t>
-            </w:r>
-          </w:p>
-        </w:tc>
-      </w:tr>
-      <w:tr>
-        <w:tc>
-          <w:tcPr>
-            <w:tcW w:w="2480" w:type="pct"/>
-            <w:shd w:val="clear" w:color="auto" w:fill="E7E6E6" w:themeFill="background2"/>
-          </w:tcPr>
-          <w:p>
-            <w:pPr>
-              <w:rPr>
-                <w:rFonts w:cstheme="minorHAnsi"/>
-                <w:color w:val="C45911" w:themeColor="accent2" w:themeShade="BF"/>
-              </w:rPr>
-            </w:pPr>
-            <w:r>
-              <w:rPr>
-                <w:rFonts w:cstheme="minorHAnsi"/>
-                <w:color w:val="C45911" w:themeColor="accent2" w:themeShade="BF"/>
-              </w:rPr>
-              <w:t>S3(1M) - Full-Stack Development</w:t>
-            </w:r>
-          </w:p>
-        </w:tc>
-        <w:tc>
-          <w:tcPr>
-            <w:tcW w:w="2520" w:type="pct"/>
-            <w:shd w:val="clear" w:color="auto" w:fill="E7E6E6" w:themeFill="background2"/>
-          </w:tcPr>
-          <w:p>
-            <w:pPr>
-              <w:rPr>
-                <w:rFonts w:cstheme="minorHAnsi"/>
-                <w:color w:val="BF8F00" w:themeColor="accent4" w:themeShade="BF"/>
-              </w:rPr>
-            </w:pPr>
-            <w:r>
-              <w:rPr>
-                <w:rFonts w:cstheme="minorHAnsi"/>
-                <w:color w:val="BF8F00" w:themeColor="accent4" w:themeShade="BF"/>
-              </w:rPr>
-              <w:t xml:space="preserve">S6(1M) - Software Metrics </w:t>
-            </w:r>
-          </w:p>
-        </w:tc>
-      </w:tr>
-      <w:tr>
-        <w:tc>
-          <w:tcPr>
-            <w:tcW w:w="5000" w:type="pct"/>
-            <w:gridSpan w:val="2"/>
-            <w:shd w:val="clear" w:color="auto" w:fill="9CC2E5" w:themeFill="accent1" w:themeFillTint="99"/>
-          </w:tcPr>
-          <w:p>
-            <w:pPr>
-              <w:rPr>
-                <w:b/>
-                <w:bCs/>
-              </w:rPr>
-            </w:pPr>
-            <w:r>
-              <w:rPr>
-                <w:b/>
-                <w:bCs/>
-              </w:rPr>
-              <w:t>Third Term</w:t>
-            </w:r>
-          </w:p>
-        </w:tc>
-      </w:tr>
-      <w:tr>
-        <w:tc>
-          <w:tcPr>
-            <w:tcW w:w="2480" w:type="pct"/>
-            <w:shd w:val="clear" w:color="auto" w:fill="E7E6E6" w:themeFill="background2"/>
-          </w:tcPr>
-          <w:p>
-            <w:pPr>
-              <w:rPr>
-                <w:rFonts w:cstheme="minorHAnsi"/>
-                <w:color w:val="BF8F00" w:themeColor="accent4" w:themeShade="BF"/>
-              </w:rPr>
-            </w:pPr>
-            <w:r>
-              <w:rPr>
-                <w:rFonts w:cstheme="minorHAnsi"/>
-                <w:color w:val="BF8F00" w:themeColor="accent4" w:themeShade="BF"/>
-              </w:rPr>
-              <w:t>S5(1M) - HCI</w:t>
-            </w:r>
-          </w:p>
-        </w:tc>
-        <w:tc>
-          <w:tcPr>
-            <w:tcW w:w="2520" w:type="pct"/>
-            <w:shd w:val="clear" w:color="auto" w:fill="E7E6E6" w:themeFill="background2"/>
-          </w:tcPr>
-          <w:p>
-            <w:pPr>
-              <w:rPr>
-                <w:rFonts w:cstheme="minorHAnsi"/>
-              </w:rPr>
-            </w:pPr>
-            <w:r>
-              <w:rPr>
-                <w:rFonts w:cstheme="minorHAnsi"/>
-              </w:rPr>
-              <w:t xml:space="preserve">S5(2M) - </w:t>
-            </w:r>
-            <w:r>
-              <w:rPr>
-                <w:rFonts w:cstheme="minorHAnsi"/>
-              </w:rPr>
-              <w:t>Statistics</w:t>
-            </w:r>
-          </w:p>
-        </w:tc>
-      </w:tr>
-      <w:tr>
-        <w:tc>
-          <w:tcPr>
-            <w:tcW w:w="2480" w:type="pct"/>
-            <w:shd w:val="clear" w:color="auto" w:fill="E7E6E6" w:themeFill="background2"/>
-          </w:tcPr>
-          <w:p>
-            <w:pPr>
-              <w:rPr>
-                <w:rFonts w:cstheme="minorHAnsi"/>
-                <w:color w:val="BF8F00" w:themeColor="accent4" w:themeShade="BF"/>
-              </w:rPr>
-            </w:pPr>
-            <w:r>
-              <w:rPr>
-                <w:rFonts w:cstheme="minorHAnsi"/>
-                <w:color w:val="BF8F00" w:themeColor="accent4" w:themeShade="BF"/>
-              </w:rPr>
-              <w:t xml:space="preserve">S6(2M) - UI Design </w:t>
-            </w:r>
-          </w:p>
-        </w:tc>
-        <w:tc>
-          <w:tcPr>
-            <w:tcW w:w="2520" w:type="pct"/>
-            <w:shd w:val="clear" w:color="auto" w:fill="E7E6E6" w:themeFill="background2"/>
-          </w:tcPr>
-          <w:p>
-            <w:pPr>
-              <w:rPr>
-                <w:rFonts w:cstheme="minorHAnsi"/>
-              </w:rPr>
-            </w:pPr>
-            <w:r>
-              <w:rPr>
-                <w:rFonts w:cstheme="minorHAnsi"/>
-              </w:rPr>
-              <w:t xml:space="preserve">S3(1M) - </w:t>
-            </w:r>
-            <w:r>
-              <w:rPr>
-                <w:rFonts w:cstheme="minorHAnsi"/>
-              </w:rPr>
-              <w:t xml:space="preserve">Business Psychology </w:t>
-            </w:r>
-          </w:p>
-        </w:tc>
-      </w:tr>
-      <w:tr>
-        <w:tc>
-          <w:tcPr>
-            <w:tcW w:w="5000" w:type="pct"/>
-            <w:gridSpan w:val="2"/>
-            <w:shd w:val="clear" w:color="auto" w:fill="F4B083" w:themeFill="accent2" w:themeFillTint="99"/>
-          </w:tcPr>
-          <w:p>
-            <w:pPr>
-              <w:rPr>
-                <w:b/>
-                <w:bCs/>
-              </w:rPr>
-            </w:pPr>
-            <w:r>
-              <w:rPr>
-                <w:b/>
-                <w:bCs/>
-              </w:rPr>
-              <w:t>Fourth Term</w:t>
-            </w:r>
-          </w:p>
-        </w:tc>
-      </w:tr>
-      <w:tr>
-        <w:tc>
-          <w:tcPr>
-            <w:tcW w:w="2480" w:type="pct"/>
-            <w:shd w:val="clear" w:color="auto" w:fill="E7E6E6" w:themeFill="background2"/>
-          </w:tcPr>
-          <w:p>
-            <w:pPr>
-              <w:rPr>
-                <w:rFonts w:cstheme="minorHAnsi"/>
-                <w:color w:val="538135" w:themeColor="accent6" w:themeShade="BF"/>
-              </w:rPr>
-            </w:pPr>
-            <w:r>
-              <w:rPr>
-                <w:rFonts w:cstheme="minorHAnsi"/>
-                <w:color w:val="538135" w:themeColor="accent6" w:themeShade="BF"/>
-              </w:rPr>
-              <w:t xml:space="preserve">S4(1M) - Artificial Intelligence </w:t>
-            </w:r>
-          </w:p>
-        </w:tc>
-        <w:tc>
-          <w:tcPr>
-            <w:tcW w:w="2520" w:type="pct"/>
-            <w:shd w:val="clear" w:color="auto" w:fill="E7E6E6" w:themeFill="background2"/>
-          </w:tcPr>
-          <w:p>
-            <w:pPr>
-              <w:rPr>
-                <w:rFonts w:cstheme="minorHAnsi"/>
-                <w:color w:val="C45911" w:themeColor="accent2" w:themeShade="BF"/>
-              </w:rPr>
-            </w:pPr>
-            <w:r>
-              <w:rPr>
-                <w:rFonts w:cstheme="minorHAnsi"/>
-                <w:color w:val="C45911" w:themeColor="accent2" w:themeShade="BF"/>
-              </w:rPr>
-              <w:t xml:space="preserve">S7(1M) - Testing and QA </w:t>
-            </w:r>
-          </w:p>
-        </w:tc>
-      </w:tr>
-      <w:tr>
-        <w:tc>
-          <w:tcPr>
-            <w:tcW w:w="2480" w:type="pct"/>
-            <w:shd w:val="clear" w:color="auto" w:fill="E7E6E6" w:themeFill="background2"/>
-          </w:tcPr>
-          <w:p>
-            <w:pPr>
-              <w:rPr>
-                <w:rFonts w:cstheme="minorHAnsi"/>
-                <w:color w:val="538135" w:themeColor="accent6" w:themeShade="BF"/>
-              </w:rPr>
-            </w:pPr>
-            <w:r>
-              <w:rPr>
-                <w:rFonts w:cstheme="minorHAnsi"/>
-                <w:color w:val="538135" w:themeColor="accent6" w:themeShade="BF"/>
-              </w:rPr>
-              <w:t xml:space="preserve">S5(2M) - Machine Learning  </w:t>
-            </w:r>
-          </w:p>
-        </w:tc>
-        <w:tc>
-          <w:tcPr>
-            <w:tcW w:w="2520" w:type="pct"/>
-            <w:shd w:val="clear" w:color="auto" w:fill="E7E6E6" w:themeFill="background2"/>
-          </w:tcPr>
-          <w:p>
-            <w:pPr>
-              <w:rPr>
-                <w:rFonts w:cstheme="minorHAnsi"/>
-                <w:color w:val="C45911" w:themeColor="accent2" w:themeShade="BF"/>
-              </w:rPr>
-            </w:pPr>
-            <w:r>
-              <w:rPr>
-                <w:rFonts w:cstheme="minorHAnsi"/>
-                <w:color w:val="C45911" w:themeColor="accent2" w:themeShade="BF"/>
-              </w:rPr>
-              <w:t xml:space="preserve">S8(2M) - Project Management </w:t>
-            </w:r>
-          </w:p>
-        </w:tc>
-      </w:tr>
-      <w:tr>
-        <w:tc>
-          <w:tcPr>
-            <w:tcW w:w="5000" w:type="pct"/>
-            <w:gridSpan w:val="2"/>
-            <w:shd w:val="clear" w:color="auto" w:fill="F4B083" w:themeFill="accent2" w:themeFillTint="99"/>
-          </w:tcPr>
-          <w:p>
-            <w:pPr>
-              <w:rPr>
-                <w:b/>
-                <w:bCs/>
-              </w:rPr>
-            </w:pPr>
-            <w:r>
-              <w:rPr>
-                <w:b/>
-                <w:bCs/>
-              </w:rPr>
-              <w:t>Fourth Term</w:t>
-            </w:r>
-          </w:p>
-        </w:tc>
-      </w:tr>
-      <w:tr>
-        <w:tc>
-          <w:tcPr>
-            <w:tcW w:w="2480" w:type="pct"/>
-            <w:shd w:val="clear" w:color="auto" w:fill="E7E6E6" w:themeFill="background2"/>
-          </w:tcPr>
-          <w:p>
-            <w:pPr>
-              <w:rPr>
-                <w:rFonts w:cstheme="minorHAnsi"/>
-                <w:color w:val="BF8F00" w:themeColor="accent4" w:themeShade="BF"/>
-              </w:rPr>
-            </w:pPr>
-            <w:r>
-              <w:rPr>
-                <w:rFonts w:cstheme="minorHAnsi"/>
-                <w:color w:val="BF8F00" w:themeColor="accent4" w:themeShade="BF"/>
-              </w:rPr>
-              <w:t xml:space="preserve">S7(2M) - UX Design </w:t>
-            </w:r>
-          </w:p>
-        </w:tc>
-        <w:tc>
-          <w:tcPr>
-            <w:tcW w:w="2520" w:type="pct"/>
-            <w:shd w:val="clear" w:color="auto" w:fill="E7E6E6" w:themeFill="background2"/>
-          </w:tcPr>
-          <w:p>
-            <w:pPr>
-              <w:rPr>
-                <w:rFonts w:cstheme="minorHAnsi"/>
-                <w:color w:val="C45911" w:themeColor="accent2" w:themeShade="BF"/>
-              </w:rPr>
-            </w:pPr>
-            <w:r>
-              <w:rPr>
-                <w:rFonts w:cstheme="minorHAnsi"/>
-                <w:color w:val="C45911" w:themeColor="accent2" w:themeShade="BF"/>
-              </w:rPr>
-              <w:t xml:space="preserve">S4(2M) - Business Communication </w:t>
-            </w:r>
-          </w:p>
-        </w:tc>
-      </w:tr>
-      <w:tr>
-        <w:tc>
-          <w:tcPr>
-            <w:tcW w:w="2480" w:type="pct"/>
-            <w:shd w:val="clear" w:color="auto" w:fill="E7E6E6" w:themeFill="background2"/>
-          </w:tcPr>
-          <w:p>
-            <w:pPr>
-              <w:rPr>
-                <w:rFonts w:cstheme="minorHAnsi"/>
-                <w:color w:val="BF8F00" w:themeColor="accent4" w:themeShade="BF"/>
-              </w:rPr>
-            </w:pPr>
-            <w:r>
-              <w:rPr>
-                <w:rFonts w:cstheme="minorHAnsi"/>
-                <w:color w:val="BF8F00" w:themeColor="accent4" w:themeShade="BF"/>
-              </w:rPr>
-              <w:t>S8(1M) - Design Process</w:t>
-            </w:r>
-          </w:p>
-        </w:tc>
-        <w:tc>
-          <w:tcPr>
-            <w:tcW w:w="2520" w:type="pct"/>
-            <w:shd w:val="clear" w:color="auto" w:fill="E7E6E6" w:themeFill="background2"/>
-          </w:tcPr>
-          <w:p>
-            <w:pPr>
-              <w:rPr>
-                <w:rFonts w:cstheme="minorHAnsi"/>
-              </w:rPr>
-            </w:pPr>
-            <w:r>
-              <w:rPr>
-                <w:rFonts w:cstheme="minorHAnsi"/>
-              </w:rPr>
-              <w:t xml:space="preserve">S6(1M) - </w:t>
-            </w:r>
-            <w:r>
-              <w:rPr>
-                <w:rFonts w:cstheme="minorHAnsi"/>
-              </w:rPr>
-              <w:t>Combinatorial Optimization</w:t>
-            </w:r>
+              </w:rPr>
+            </w:pPr>
           </w:p>
         </w:tc>
       </w:tr>
@@ -1026,7 +1017,21 @@
                 <w:b/>
                 <w:bCs/>
               </w:rPr>
-              <w:t>Fifth Term</w:t>
+              <w:t>First</w:t>
+            </w:r>
+            <w:r>
+              <w:rPr>
+                <w:b/>
+                <w:bCs/>
+              </w:rPr>
+              <w:t xml:space="preserve"> Term</w:t>
+            </w:r>
+            <w:r>
+              <w:rPr>
+                <w:b/>
+                <w:bCs/>
+              </w:rPr>
+              <w:t xml:space="preserve"> (4 Months) </w:t>
             </w:r>
           </w:p>
         </w:tc>
@@ -1049,7 +1054,14 @@
                 <w:rFonts w:cstheme="minorHAnsi"/>
                 <w:color w:val="538135" w:themeColor="accent6" w:themeShade="BF"/>
               </w:rPr>
-              <w:t xml:space="preserve">S6 - Data Science </w:t>
+              <w:t xml:space="preserve">S16 - </w:t>
+            </w:r>
+            <w:r>
+              <w:rPr>
+                <w:rFonts w:cstheme="minorHAnsi"/>
+                <w:color w:val="538135" w:themeColor="accent6" w:themeShade="BF"/>
+              </w:rPr>
+              <w:t>Human-Computer Interaction</w:t>
             </w:r>
           </w:p>
         </w:tc>
@@ -1062,13 +1074,22 @@
             <w:pPr>
               <w:rPr>
                 <w:rFonts w:cstheme="minorHAnsi"/>
-              </w:rPr>
-            </w:pPr>
-            <w:r>
-              <w:rPr>
-                <w:rFonts w:cstheme="minorHAnsi"/>
-              </w:rPr>
-              <w:t>Pro Ethics for IS</w:t>
+                <w:color w:val="538135" w:themeColor="accent6" w:themeShade="BF"/>
+              </w:rPr>
+            </w:pPr>
+            <w:r>
+              <w:rPr>
+                <w:rFonts w:cstheme="minorHAnsi"/>
+                <w:color w:val="538135" w:themeColor="accent6" w:themeShade="BF"/>
+              </w:rPr>
+              <w:t xml:space="preserve">S20 - </w:t>
+            </w:r>
+            <w:r>
+              <w:rPr>
+                <w:rFonts w:cstheme="minorHAnsi"/>
+                <w:color w:val="538135" w:themeColor="accent6" w:themeShade="BF"/>
+              </w:rPr>
+              <w:t xml:space="preserve">System Analysis and Design </w:t>
             </w:r>
           </w:p>
         </w:tc>
@@ -1083,8 +1104,23 @@
             <w:pPr>
               <w:rPr>
                 <w:rFonts w:cstheme="minorHAnsi"/>
-              </w:rPr>
-            </w:pPr>
+                <w:color w:val="BF8F00" w:themeColor="accent4" w:themeShade="BF"/>
+              </w:rPr>
+            </w:pPr>
+            <w:r>
+              <w:rPr>
+                <w:rFonts w:cstheme="minorHAnsi"/>
+                <w:color w:val="BF8F00" w:themeColor="accent4" w:themeShade="BF"/>
+              </w:rPr>
+              <w:t xml:space="preserve">S17 - </w:t>
+            </w:r>
+            <w:r>
+              <w:rPr>
+                <w:rFonts w:cstheme="minorHAnsi"/>
+                <w:color w:val="BF8F00" w:themeColor="accent4" w:themeShade="BF"/>
+              </w:rPr>
+              <w:t xml:space="preserve">Fundamental of Graphics Design </w:t>
+            </w:r>
           </w:p>
         </w:tc>
         <w:tc>
@@ -1104,7 +1140,14 @@
                 <w:rFonts w:cstheme="minorHAnsi"/>
                 <w:color w:val="BF8F00" w:themeColor="accent4" w:themeShade="BF"/>
               </w:rPr>
-              <w:t>S2 - Architecture and Design Pattern</w:t>
+              <w:t xml:space="preserve">S20 - </w:t>
+            </w:r>
+            <w:r>
+              <w:rPr>
+                <w:rFonts w:cstheme="minorHAnsi"/>
+                <w:color w:val="BF8F00" w:themeColor="accent4" w:themeShade="BF"/>
+              </w:rPr>
+              <w:t xml:space="preserve">Software Security </w:t>
             </w:r>
           </w:p>
         </w:tc>
@@ -1119,8 +1162,23 @@
             <w:pPr>
               <w:rPr>
                 <w:rFonts w:cstheme="minorHAnsi"/>
-              </w:rPr>
-            </w:pPr>
+                <w:color w:val="BF8F00" w:themeColor="accent4" w:themeShade="BF"/>
+              </w:rPr>
+            </w:pPr>
+            <w:r>
+              <w:rPr>
+                <w:rFonts w:cstheme="minorHAnsi"/>
+                <w:color w:val="BF8F00" w:themeColor="accent4" w:themeShade="BF"/>
+              </w:rPr>
+              <w:t xml:space="preserve">S17 - </w:t>
+            </w:r>
+            <w:r>
+              <w:rPr>
+                <w:rFonts w:cstheme="minorHAnsi"/>
+                <w:color w:val="BF8F00" w:themeColor="accent4" w:themeShade="BF"/>
+              </w:rPr>
+              <w:t>Design Process</w:t>
+            </w:r>
           </w:p>
         </w:tc>
         <w:tc>
@@ -1132,6 +1190,36 @@
             <w:pPr>
               <w:rPr>
                 <w:rFonts w:cstheme="minorHAnsi"/>
+                <w:color w:val="C45911" w:themeColor="accent2" w:themeShade="BF"/>
+              </w:rPr>
+            </w:pPr>
+            <w:r>
+              <w:rPr>
+                <w:rFonts w:cstheme="minorHAnsi"/>
+                <w:color w:val="C45911" w:themeColor="accent2" w:themeShade="BF"/>
+              </w:rPr>
+              <w:t xml:space="preserve">S21 - </w:t>
+            </w:r>
+            <w:r>
+              <w:rPr>
+                <w:rFonts w:cstheme="minorHAnsi"/>
+                <w:color w:val="C45911" w:themeColor="accent2" w:themeShade="BF"/>
+              </w:rPr>
+              <w:t>Numerical Analysis</w:t>
+            </w:r>
+          </w:p>
+        </w:tc>
+      </w:tr>
+      <w:tr>
+        <w:tc>
+          <w:tcPr>
+            <w:tcW w:w="2480" w:type="pct"/>
+            <w:shd w:val="clear" w:color="auto" w:fill="E7E6E6" w:themeFill="background2"/>
+          </w:tcPr>
+          <w:p>
+            <w:pPr>
+              <w:rPr>
+                <w:rFonts w:cstheme="minorHAnsi"/>
                 <w:color w:val="BF8F00" w:themeColor="accent4" w:themeShade="BF"/>
               </w:rPr>
             </w:pPr>
@@ -1140,8 +1228,71 @@
                 <w:rFonts w:cstheme="minorHAnsi"/>
                 <w:color w:val="BF8F00" w:themeColor="accent4" w:themeShade="BF"/>
               </w:rPr>
-              <w:t xml:space="preserve">S2 - Software Architecture </w:t>
-            </w:r>
+              <w:t xml:space="preserve">S18 - </w:t>
+            </w:r>
+            <w:r>
+              <w:rPr>
+                <w:rFonts w:cstheme="minorHAnsi"/>
+                <w:color w:val="BF8F00" w:themeColor="accent4" w:themeShade="BF"/>
+              </w:rPr>
+              <w:t>UI Design</w:t>
+            </w:r>
+          </w:p>
+        </w:tc>
+        <w:tc>
+          <w:tcPr>
+            <w:tcW w:w="2520" w:type="pct"/>
+            <w:shd w:val="clear" w:color="auto" w:fill="E7E6E6" w:themeFill="background2"/>
+          </w:tcPr>
+          <w:p>
+            <w:pPr>
+              <w:rPr>
+                <w:rFonts w:cstheme="minorHAnsi"/>
+              </w:rPr>
+            </w:pPr>
+          </w:p>
+        </w:tc>
+      </w:tr>
+      <w:tr>
+        <w:tc>
+          <w:tcPr>
+            <w:tcW w:w="2480" w:type="pct"/>
+            <w:shd w:val="clear" w:color="auto" w:fill="E7E6E6" w:themeFill="background2"/>
+          </w:tcPr>
+          <w:p>
+            <w:pPr>
+              <w:rPr>
+                <w:rFonts w:cstheme="minorHAnsi"/>
+                <w:color w:val="BF8F00" w:themeColor="accent4" w:themeShade="BF"/>
+              </w:rPr>
+            </w:pPr>
+            <w:r>
+              <w:rPr>
+                <w:rFonts w:cstheme="minorHAnsi"/>
+                <w:color w:val="BF8F00" w:themeColor="accent4" w:themeShade="BF"/>
+              </w:rPr>
+              <w:t xml:space="preserve">S19 - </w:t>
+            </w:r>
+            <w:r>
+              <w:rPr>
+                <w:rFonts w:cstheme="minorHAnsi"/>
+                <w:color w:val="BF8F00" w:themeColor="accent4" w:themeShade="BF"/>
+              </w:rPr>
+              <w:t xml:space="preserve">UX Design </w:t>
+            </w:r>
+          </w:p>
+        </w:tc>
+        <w:tc>
+          <w:tcPr>
+            <w:tcW w:w="2520" w:type="pct"/>
+            <w:shd w:val="clear" w:color="auto" w:fill="E7E6E6" w:themeFill="background2"/>
+          </w:tcPr>
+          <w:p>
+            <w:pPr>
+              <w:rPr>
+                <w:rFonts w:cstheme="minorHAnsi"/>
+              </w:rPr>
+            </w:pPr>
           </w:p>
         </w:tc>
       </w:tr>
@@ -1164,7 +1315,21 @@
                 <w:b/>
                 <w:bCs/>
               </w:rPr>
-              <w:t>Fifth Term</w:t>
+              <w:t>Second</w:t>
+            </w:r>
+            <w:r>
+              <w:rPr>
+                <w:b/>
+                <w:bCs/>
+              </w:rPr>
+              <w:t xml:space="preserve"> Term</w:t>
+            </w:r>
+            <w:r>
+              <w:rPr>
+                <w:b/>
+                <w:bCs/>
+              </w:rPr>
+              <w:t xml:space="preserve"> (4 Months) </w:t>
             </w:r>
           </w:p>
         </w:tc>
@@ -1179,13 +1344,22 @@
             <w:pPr>
               <w:rPr>
                 <w:rFonts w:cstheme="minorHAnsi"/>
-              </w:rPr>
-            </w:pPr>
-            <w:r>
-              <w:rPr>
-                <w:rFonts w:cstheme="minorHAnsi"/>
-              </w:rPr>
-              <w:t>UML and Documentation</w:t>
+                <w:color w:val="BF8F00" w:themeColor="accent4" w:themeShade="BF"/>
+              </w:rPr>
+            </w:pPr>
+            <w:r>
+              <w:rPr>
+                <w:rFonts w:cstheme="minorHAnsi"/>
+                <w:color w:val="BF8F00" w:themeColor="accent4" w:themeShade="BF"/>
+              </w:rPr>
+              <w:t xml:space="preserve">S22 - </w:t>
+            </w:r>
+            <w:r>
+              <w:rPr>
+                <w:rFonts w:cstheme="minorHAnsi"/>
+                <w:color w:val="BF8F00" w:themeColor="accent4" w:themeShade="BF"/>
+              </w:rPr>
+              <w:t xml:space="preserve">Artificial Intelligence </w:t>
             </w:r>
           </w:p>
         </w:tc>
@@ -1198,15 +1372,22 @@
             <w:pPr>
               <w:rPr>
                 <w:rFonts w:cstheme="minorHAnsi"/>
-                <w:color w:val="BFBFBF" w:themeColor="background1" w:themeShade="BF"/>
-              </w:rPr>
-            </w:pPr>
-            <w:r>
-              <w:rPr>
-                <w:rFonts w:cstheme="minorHAnsi"/>
-                <w:color w:val="BFBFBF" w:themeColor="background1" w:themeShade="BF"/>
-              </w:rPr>
-              <w:t>Theory of Computation</w:t>
+                <w:color w:val="2E74B5" w:themeColor="accent1" w:themeShade="BF"/>
+              </w:rPr>
+            </w:pPr>
+            <w:r>
+              <w:rPr>
+                <w:rFonts w:cstheme="minorHAnsi"/>
+                <w:color w:val="2E74B5" w:themeColor="accent1" w:themeShade="BF"/>
+              </w:rPr>
+              <w:t xml:space="preserve">S25 - </w:t>
+            </w:r>
+            <w:r>
+              <w:rPr>
+                <w:rFonts w:cstheme="minorHAnsi"/>
+                <w:color w:val="2E74B5" w:themeColor="accent1" w:themeShade="BF"/>
+              </w:rPr>
+              <w:t xml:space="preserve">Software Design and Analysis </w:t>
             </w:r>
           </w:p>
         </w:tc>
@@ -1221,8 +1402,23 @@
             <w:pPr>
               <w:rPr>
                 <w:rFonts w:cstheme="minorHAnsi"/>
-              </w:rPr>
-            </w:pPr>
+                <w:color w:val="BF8F00" w:themeColor="accent4" w:themeShade="BF"/>
+              </w:rPr>
+            </w:pPr>
+            <w:r>
+              <w:rPr>
+                <w:rFonts w:cstheme="minorHAnsi"/>
+                <w:color w:val="BF8F00" w:themeColor="accent4" w:themeShade="BF"/>
+              </w:rPr>
+              <w:t xml:space="preserve">S22 - </w:t>
+            </w:r>
+            <w:r>
+              <w:rPr>
+                <w:rFonts w:cstheme="minorHAnsi"/>
+                <w:color w:val="BF8F00" w:themeColor="accent4" w:themeShade="BF"/>
+              </w:rPr>
+              <w:t xml:space="preserve">Machine Learning  </w:t>
+            </w:r>
           </w:p>
         </w:tc>
         <w:tc>
@@ -1234,20 +1430,461 @@
             <w:pPr>
               <w:rPr>
                 <w:rFonts w:cstheme="minorHAnsi"/>
-                <w:color w:val="BFBFBF" w:themeColor="background1" w:themeShade="BF"/>
-              </w:rPr>
-            </w:pPr>
-            <w:r>
-              <w:rPr>
-                <w:rFonts w:cstheme="minorHAnsi"/>
-                <w:color w:val="BFBFBF" w:themeColor="background1" w:themeShade="BF"/>
-              </w:rPr>
-              <w:t>Numerical Analysis</w:t>
+                <w:color w:val="2E74B5" w:themeColor="accent1" w:themeShade="BF"/>
+              </w:rPr>
+            </w:pPr>
+            <w:r>
+              <w:rPr>
+                <w:rFonts w:cstheme="minorHAnsi"/>
+                <w:color w:val="2E74B5" w:themeColor="accent1" w:themeShade="BF"/>
+              </w:rPr>
+              <w:t xml:space="preserve">S25 - </w:t>
+            </w:r>
+            <w:r>
+              <w:rPr>
+                <w:rFonts w:cstheme="minorHAnsi"/>
+                <w:color w:val="2E74B5" w:themeColor="accent1" w:themeShade="BF"/>
+              </w:rPr>
+              <w:t>Architecture and Design Pattern</w:t>
+            </w:r>
+          </w:p>
+        </w:tc>
+      </w:tr>
+      <w:tr>
+        <w:tc>
+          <w:tcPr>
+            <w:tcW w:w="2480" w:type="pct"/>
+            <w:shd w:val="clear" w:color="auto" w:fill="E7E6E6" w:themeFill="background2"/>
+          </w:tcPr>
+          <w:p>
+            <w:pPr>
+              <w:rPr>
+                <w:rFonts w:cstheme="minorHAnsi"/>
+                <w:color w:val="BF8F00" w:themeColor="accent4" w:themeShade="BF"/>
+              </w:rPr>
+            </w:pPr>
+            <w:r>
+              <w:rPr>
+                <w:rFonts w:cstheme="minorHAnsi"/>
+                <w:color w:val="BF8F00" w:themeColor="accent4" w:themeShade="BF"/>
+              </w:rPr>
+              <w:t xml:space="preserve">S23 - </w:t>
+            </w:r>
+            <w:r>
+              <w:rPr>
+                <w:rFonts w:cstheme="minorHAnsi"/>
+                <w:color w:val="BF8F00" w:themeColor="accent4" w:themeShade="BF"/>
+              </w:rPr>
+              <w:t xml:space="preserve">Pattern Recognizing and Image Processing </w:t>
+            </w:r>
+          </w:p>
+        </w:tc>
+        <w:tc>
+          <w:tcPr>
+            <w:tcW w:w="2520" w:type="pct"/>
+            <w:shd w:val="clear" w:color="auto" w:fill="E7E6E6" w:themeFill="background2"/>
+          </w:tcPr>
+          <w:p>
+            <w:pPr>
+              <w:rPr>
+                <w:rFonts w:cstheme="minorHAnsi"/>
+                <w:color w:val="2E74B5" w:themeColor="accent1" w:themeShade="BF"/>
+              </w:rPr>
+            </w:pPr>
+            <w:r>
+              <w:rPr>
+                <w:rFonts w:cstheme="minorHAnsi"/>
+                <w:color w:val="2E74B5" w:themeColor="accent1" w:themeShade="BF"/>
+              </w:rPr>
+              <w:t xml:space="preserve">S25 - </w:t>
+            </w:r>
+            <w:r>
+              <w:rPr>
+                <w:rFonts w:cstheme="minorHAnsi"/>
+                <w:color w:val="2E74B5" w:themeColor="accent1" w:themeShade="BF"/>
+              </w:rPr>
+              <w:t xml:space="preserve">Software Architecture </w:t>
+            </w:r>
+          </w:p>
+        </w:tc>
+      </w:tr>
+      <w:tr>
+        <w:tc>
+          <w:tcPr>
+            <w:tcW w:w="2480" w:type="pct"/>
+            <w:shd w:val="clear" w:color="auto" w:fill="E7E6E6" w:themeFill="background2"/>
+          </w:tcPr>
+          <w:p>
+            <w:pPr>
+              <w:rPr>
+                <w:rFonts w:cstheme="minorHAnsi"/>
+                <w:color w:val="538135" w:themeColor="accent6" w:themeShade="BF"/>
+              </w:rPr>
+            </w:pPr>
+            <w:r>
+              <w:rPr>
+                <w:rFonts w:cstheme="minorHAnsi"/>
+                <w:color w:val="538135" w:themeColor="accent6" w:themeShade="BF"/>
+              </w:rPr>
+              <w:t xml:space="preserve">S24 - </w:t>
+            </w:r>
+            <w:r>
+              <w:rPr>
+                <w:rFonts w:cstheme="minorHAnsi"/>
+                <w:color w:val="538135" w:themeColor="accent6" w:themeShade="BF"/>
+              </w:rPr>
+              <w:t xml:space="preserve">Data Science, Big Data and Data Visualization </w:t>
+            </w:r>
+            <w:bookmarkStart w:id="0" w:name="_GoBack"/>
+            <w:bookmarkEnd w:id="0"/>
+          </w:p>
+        </w:tc>
+        <w:tc>
+          <w:tcPr>
+            <w:tcW w:w="2520" w:type="pct"/>
+            <w:shd w:val="clear" w:color="auto" w:fill="E7E6E6" w:themeFill="background2"/>
+          </w:tcPr>
+          <w:p>
+            <w:pPr>
+              <w:rPr>
+                <w:rFonts w:cstheme="minorHAnsi"/>
+                <w:color w:val="538135" w:themeColor="accent6" w:themeShade="BF"/>
+              </w:rPr>
+            </w:pPr>
+            <w:r>
+              <w:rPr>
+                <w:rFonts w:cstheme="minorHAnsi"/>
+                <w:color w:val="538135" w:themeColor="accent6" w:themeShade="BF"/>
+              </w:rPr>
+              <w:t xml:space="preserve">S26 - </w:t>
+            </w:r>
+            <w:r>
+              <w:rPr>
+                <w:rFonts w:cstheme="minorHAnsi"/>
+                <w:color w:val="538135" w:themeColor="accent6" w:themeShade="BF"/>
+              </w:rPr>
+              <w:t>Combinatorial Optimization</w:t>
+            </w:r>
+          </w:p>
+        </w:tc>
+      </w:tr>
+      <w:tr>
+        <w:tc>
+          <w:tcPr>
+            <w:tcW w:w="2480" w:type="pct"/>
+            <w:shd w:val="clear" w:color="auto" w:fill="E7E6E6" w:themeFill="background2"/>
+          </w:tcPr>
+          <w:p>
+            <w:pPr>
+              <w:rPr>
+                <w:rFonts w:cstheme="minorHAnsi"/>
+                <w:color w:val="538135" w:themeColor="accent6" w:themeShade="BF"/>
+              </w:rPr>
+            </w:pPr>
+            <w:r>
+              <w:rPr>
+                <w:rFonts w:cstheme="minorHAnsi"/>
+                <w:color w:val="538135" w:themeColor="accent6" w:themeShade="BF"/>
+              </w:rPr>
+              <w:t xml:space="preserve">S24 - </w:t>
+            </w:r>
+            <w:r>
+              <w:rPr>
+                <w:rFonts w:cstheme="minorHAnsi"/>
+                <w:color w:val="538135" w:themeColor="accent6" w:themeShade="BF"/>
+              </w:rPr>
+              <w:t xml:space="preserve">Data Warehouse and Mining </w:t>
+            </w:r>
+          </w:p>
+        </w:tc>
+        <w:tc>
+          <w:tcPr>
+            <w:tcW w:w="2520" w:type="pct"/>
+            <w:shd w:val="clear" w:color="auto" w:fill="E7E6E6" w:themeFill="background2"/>
+          </w:tcPr>
+          <w:p>
+            <w:pPr>
+              <w:rPr>
+                <w:rFonts w:cstheme="minorHAnsi"/>
+              </w:rPr>
+            </w:pPr>
+          </w:p>
+        </w:tc>
+      </w:tr>
+      <w:tr>
+        <w:tc>
+          <w:tcPr>
+            <w:tcW w:w="5000" w:type="pct"/>
+            <w:gridSpan w:val="2"/>
+            <w:shd w:val="clear" w:color="auto" w:fill="000000" w:themeFill="text1"/>
+          </w:tcPr>
+          <w:p>
+            <w:pPr>
+              <w:rPr>
+                <w:b/>
+                <w:bCs/>
+              </w:rPr>
+            </w:pPr>
+            <w:r>
+              <w:rPr>
+                <w:b/>
+                <w:bCs/>
+              </w:rPr>
+              <w:t>Third</w:t>
+            </w:r>
+            <w:r>
+              <w:rPr>
+                <w:b/>
+                <w:bCs/>
+              </w:rPr>
+              <w:t xml:space="preserve"> Term</w:t>
+            </w:r>
+            <w:r>
+              <w:rPr>
+                <w:b/>
+                <w:bCs/>
+              </w:rPr>
+              <w:t xml:space="preserve"> (4 Months)</w:t>
+            </w:r>
+          </w:p>
+        </w:tc>
+      </w:tr>
+      <w:tr>
+        <w:tc>
+          <w:tcPr>
+            <w:tcW w:w="2480" w:type="pct"/>
+            <w:shd w:val="clear" w:color="auto" w:fill="E7E6E6" w:themeFill="background2"/>
+          </w:tcPr>
+          <w:p>
+            <w:pPr>
+              <w:rPr>
+                <w:rFonts w:cstheme="minorHAnsi"/>
+              </w:rPr>
+            </w:pPr>
+            <w:r>
+              <w:rPr>
+                <w:rFonts w:cstheme="minorHAnsi"/>
+              </w:rPr>
+              <w:t xml:space="preserve">S27 - </w:t>
+            </w:r>
+            <w:r>
+              <w:rPr>
+                <w:rFonts w:cstheme="minorHAnsi"/>
+              </w:rPr>
+              <w:t xml:space="preserve">Theory of Computation </w:t>
+            </w:r>
+          </w:p>
+        </w:tc>
+        <w:tc>
+          <w:tcPr>
+            <w:tcW w:w="2520" w:type="pct"/>
+            <w:shd w:val="clear" w:color="auto" w:fill="E7E6E6" w:themeFill="background2"/>
+          </w:tcPr>
+          <w:p>
+            <w:pPr>
+              <w:rPr>
+                <w:rFonts w:cstheme="minorHAnsi"/>
+              </w:rPr>
+            </w:pPr>
+            <w:r>
+              <w:rPr>
+                <w:rFonts w:cstheme="minorHAnsi"/>
+              </w:rPr>
+              <w:t xml:space="preserve">S32 - </w:t>
+            </w:r>
+            <w:r>
+              <w:rPr>
+                <w:rFonts w:cstheme="minorHAnsi"/>
+              </w:rPr>
+              <w:t xml:space="preserve">Business Psychology </w:t>
+            </w:r>
+          </w:p>
+        </w:tc>
+      </w:tr>
+      <w:tr>
+        <w:tc>
+          <w:tcPr>
+            <w:tcW w:w="2480" w:type="pct"/>
+            <w:shd w:val="clear" w:color="auto" w:fill="E7E6E6" w:themeFill="background2"/>
+          </w:tcPr>
+          <w:p>
+            <w:pPr>
+              <w:rPr>
+                <w:rFonts w:cstheme="minorHAnsi"/>
+              </w:rPr>
+            </w:pPr>
+            <w:r>
+              <w:rPr>
+                <w:rFonts w:cstheme="minorHAnsi"/>
+              </w:rPr>
+              <w:t xml:space="preserve">S28 - </w:t>
+            </w:r>
+            <w:r>
+              <w:rPr>
+                <w:rFonts w:cstheme="minorHAnsi"/>
+              </w:rPr>
+              <w:t>Operating System and System Programming</w:t>
+            </w:r>
+          </w:p>
+        </w:tc>
+        <w:tc>
+          <w:tcPr>
+            <w:tcW w:w="2520" w:type="pct"/>
+            <w:shd w:val="clear" w:color="auto" w:fill="E7E6E6" w:themeFill="background2"/>
+          </w:tcPr>
+          <w:p>
+            <w:pPr>
+              <w:rPr>
+                <w:rFonts w:cstheme="minorHAnsi"/>
+              </w:rPr>
+            </w:pPr>
+            <w:r>
+              <w:rPr>
+                <w:rFonts w:cstheme="minorHAnsi"/>
+              </w:rPr>
+              <w:t xml:space="preserve">S33 - </w:t>
+            </w:r>
+            <w:r>
+              <w:rPr>
+                <w:rFonts w:cstheme="minorHAnsi"/>
+              </w:rPr>
+              <w:t xml:space="preserve">Business Communication </w:t>
+            </w:r>
+          </w:p>
+        </w:tc>
+      </w:tr>
+      <w:tr>
+        <w:tc>
+          <w:tcPr>
+            <w:tcW w:w="2480" w:type="pct"/>
+            <w:shd w:val="clear" w:color="auto" w:fill="E7E6E6" w:themeFill="background2"/>
+          </w:tcPr>
+          <w:p>
+            <w:pPr>
+              <w:rPr>
+                <w:rFonts w:cstheme="minorHAnsi"/>
+              </w:rPr>
+            </w:pPr>
+            <w:r>
+              <w:rPr>
+                <w:rFonts w:cstheme="minorHAnsi"/>
+              </w:rPr>
+              <w:t xml:space="preserve">S29 - Computer Network and Data Communication </w:t>
+            </w:r>
+          </w:p>
+        </w:tc>
+        <w:tc>
+          <w:tcPr>
+            <w:tcW w:w="2520" w:type="pct"/>
+            <w:shd w:val="clear" w:color="auto" w:fill="E7E6E6" w:themeFill="background2"/>
+          </w:tcPr>
+          <w:p>
+            <w:pPr>
+              <w:rPr>
+                <w:rFonts w:cstheme="minorHAnsi"/>
+              </w:rPr>
+            </w:pPr>
+            <w:r>
+              <w:rPr>
+                <w:rFonts w:cstheme="minorHAnsi"/>
+              </w:rPr>
+              <w:t>S34 - Business Studies for Engineers</w:t>
+            </w:r>
+          </w:p>
+        </w:tc>
+      </w:tr>
+      <w:tr>
+        <w:tc>
+          <w:tcPr>
+            <w:tcW w:w="2480" w:type="pct"/>
+            <w:shd w:val="clear" w:color="auto" w:fill="E7E6E6" w:themeFill="background2"/>
+          </w:tcPr>
+          <w:p>
+            <w:pPr>
+              <w:rPr>
+                <w:rFonts w:cstheme="minorHAnsi"/>
+              </w:rPr>
+            </w:pPr>
+            <w:r>
+              <w:rPr>
+                <w:rFonts w:cstheme="minorHAnsi"/>
+              </w:rPr>
+              <w:t xml:space="preserve">S30 - Computer Organization </w:t>
+            </w:r>
+          </w:p>
+        </w:tc>
+        <w:tc>
+          <w:tcPr>
+            <w:tcW w:w="2520" w:type="pct"/>
+            <w:shd w:val="clear" w:color="auto" w:fill="E7E6E6" w:themeFill="background2"/>
+          </w:tcPr>
+          <w:p>
+            <w:pPr>
+              <w:rPr>
+                <w:rFonts w:cstheme="minorHAnsi"/>
+              </w:rPr>
+            </w:pPr>
+            <w:r>
+              <w:rPr>
+                <w:rFonts w:cstheme="minorHAnsi"/>
+              </w:rPr>
+              <w:t>S35 -</w:t>
+            </w:r>
+            <w:r>
+              <w:rPr>
+                <w:rFonts w:cstheme="minorHAnsi"/>
+              </w:rPr>
+              <w:t xml:space="preserve"> English for Business Communication </w:t>
+            </w:r>
+          </w:p>
+        </w:tc>
+      </w:tr>
+      <w:tr>
+        <w:tc>
+          <w:tcPr>
+            <w:tcW w:w="2480" w:type="pct"/>
+            <w:shd w:val="clear" w:color="auto" w:fill="E7E6E6" w:themeFill="background2"/>
+          </w:tcPr>
+          <w:p>
+            <w:pPr>
+              <w:rPr>
+                <w:rFonts w:cstheme="minorHAnsi"/>
+              </w:rPr>
+            </w:pPr>
+            <w:r>
+              <w:rPr>
+                <w:rFonts w:cstheme="minorHAnsi"/>
+              </w:rPr>
+              <w:t xml:space="preserve">S31 - Distributed System and Parallel Computing </w:t>
+            </w:r>
+          </w:p>
+        </w:tc>
+        <w:tc>
+          <w:tcPr>
+            <w:tcW w:w="2520" w:type="pct"/>
+            <w:shd w:val="clear" w:color="auto" w:fill="E7E6E6" w:themeFill="background2"/>
+          </w:tcPr>
+          <w:p>
+            <w:pPr>
+              <w:rPr>
+                <w:rFonts w:cstheme="minorHAnsi"/>
+              </w:rPr>
+            </w:pPr>
+            <w:r>
+              <w:rPr>
+                <w:rFonts w:cstheme="minorHAnsi"/>
+              </w:rPr>
+              <w:t xml:space="preserve">S34 - Professional Ethics for Information System </w:t>
             </w:r>
           </w:p>
         </w:tc>
       </w:tr>
     </w:tbl>
+    <w:p>
+      <w:pPr>
+        <w:spacing w:after="0"/>
+      </w:pPr>
+    </w:p>
     <w:p>
       <w:pPr>
         <w:spacing w:after="0"/>
@@ -1376,7 +2013,68 @@
                 <w:bCs/>
                 <w:color w:val="FFFFFF" w:themeColor="background1"/>
               </w:rPr>
-              <w:t xml:space="preserve">Professional Level </w:t>
+              <w:t>Intermediate</w:t>
+            </w:r>
+            <w:r>
+              <w:rPr>
+                <w:rFonts w:cstheme="minorHAnsi"/>
+                <w:b/>
+                <w:bCs/>
+                <w:color w:val="FFFFFF" w:themeColor="background1"/>
+              </w:rPr>
+              <w:t xml:space="preserve"> Level </w:t>
+            </w:r>
+          </w:p>
+        </w:tc>
+        <w:tc>
+          <w:tcPr>
+            <w:tcW w:w="4239" w:type="pct"/>
+            <w:shd w:val="clear" w:color="auto" w:fill="E7E6E6" w:themeFill="background2"/>
+          </w:tcPr>
+          <w:p>
+            <w:pPr>
+              <w:rPr>
+                <w:rFonts w:cstheme="minorHAnsi"/>
+              </w:rPr>
+            </w:pPr>
+            <w:r>
+              <w:rPr>
+                <w:rFonts w:cstheme="minorHAnsi"/>
+              </w:rPr>
+              <w:t>Intermediate</w:t>
+            </w:r>
+            <w:r>
+              <w:rPr>
+                <w:rFonts w:cstheme="minorHAnsi"/>
+              </w:rPr>
+              <w:t xml:space="preserve"> Key Concept with Implementation </w:t>
+            </w:r>
+          </w:p>
+        </w:tc>
+      </w:tr>
+      <w:tr>
+        <w:tc>
+          <w:tcPr>
+            <w:tcW w:w="761" w:type="pct"/>
+            <w:shd w:val="clear" w:color="auto" w:fill="2E74B5" w:themeFill="accent1" w:themeFillShade="BF"/>
+          </w:tcPr>
+          <w:p>
+            <w:pPr>
+              <w:rPr>
+                <w:rFonts w:cstheme="minorHAnsi"/>
+                <w:b/>
+                <w:bCs/>
+                <w:color w:val="FFFFFF" w:themeColor="background1"/>
+              </w:rPr>
+            </w:pPr>
+            <w:r>
+              <w:rPr>
+                <w:rFonts w:cstheme="minorHAnsi"/>
+                <w:b/>
+                <w:bCs/>
+                <w:color w:val="FFFFFF" w:themeColor="background1"/>
+              </w:rPr>
+              <w:t>Professional Level</w:t>
             </w:r>
           </w:p>
         </w:tc>
@@ -1844,8 +2542,6 @@
               </w:rPr>
               <w:t xml:space="preserve">Review and Real-Life Implementation of all the Topics </w:t>
             </w:r>
-            <w:bookmarkStart w:id="0" w:name="_GoBack"/>
-            <w:bookmarkEnd w:id="0"/>
           </w:p>
         </w:tc>
       </w:tr>
@@ -1967,11 +2663,6 @@
         </w:tc>
       </w:tr>
     </w:tbl>
-    <w:p>
-      <w:pPr>
-        <w:spacing w:after="0"/>
-      </w:pPr>
-    </w:p>
     <w:p>
       <w:pPr>
         <w:spacing w:after="0"/>
@@ -9155,7 +9846,7 @@
 </file>
 
 <file path=customXml/itemProps1.xml><?xml version="1.0" encoding="utf-8"?>
-<ds:datastoreItem xmlns:ds="http://schemas.openxmlformats.org/officeDocument/2006/customXml" ds:itemID="{1E652731-5B56-4FA4-80BE-93B275EDF2CC}">
+<ds:datastoreItem xmlns:ds="http://schemas.openxmlformats.org/officeDocument/2006/customXml" ds:itemID="{5CA3C42D-981D-4BB0-A3BA-7C1A086E03C3}">
   <ds:schemaRefs>
     <ds:schemaRef ds:uri="http://schemas.openxmlformats.org/officeDocument/2006/bibliography"/>
   </ds:schemaRefs>

</xml_diff>

<commit_message>
personal library (ver-2) update-92
</commit_message>
<xml_diff>
--- a/resources/Courses/GPT/Software Engineering.docx
+++ b/resources/Courses/GPT/Software Engineering.docx
@@ -65,8 +65,10 @@
             </w:r>
             <w:r>
               <w:rPr>
+                <w:rStyle w:val="Hyperlink"/>
                 <w:rFonts w:cstheme="minorHAnsi"/>
                 <w:color w:val="538135" w:themeColor="accent6" w:themeShade="BF"/>
+                <w:u w:val="none"/>
               </w:rPr>
               <w:t>Structure Programming</w:t>
             </w:r>
@@ -100,8 +102,10 @@
             </w:r>
             <w:r>
               <w:rPr>
+                <w:rStyle w:val="Hyperlink"/>
                 <w:rFonts w:cstheme="minorHAnsi"/>
                 <w:color w:val="538135" w:themeColor="accent6" w:themeShade="BF"/>
+                <w:u w:val="none"/>
               </w:rPr>
               <w:t>Software Engineering</w:t>
             </w:r>
@@ -130,10 +134,19 @@
             </w:r>
             <w:r>
               <w:rPr>
+                <w:rStyle w:val="Hyperlink"/>
                 <w:rFonts w:cstheme="minorHAnsi"/>
                 <w:color w:val="538135" w:themeColor="accent6" w:themeShade="BF"/>
-              </w:rPr>
-              <w:t xml:space="preserve">Object-Oriented Programming </w:t>
+                <w:u w:val="none"/>
+              </w:rPr>
+              <w:t>Object-Oriented Programming</w:t>
+            </w:r>
+            <w:r>
+              <w:rPr>
+                <w:rFonts w:cstheme="minorHAnsi"/>
+                <w:color w:val="538135" w:themeColor="accent6" w:themeShade="BF"/>
+              </w:rPr>
+              <w:t xml:space="preserve"> </w:t>
             </w:r>
           </w:p>
         </w:tc>
@@ -188,8 +201,10 @@
             </w:r>
             <w:r>
               <w:rPr>
+                <w:rStyle w:val="Hyperlink"/>
                 <w:rFonts w:cstheme="minorHAnsi"/>
                 <w:color w:val="BF8F00" w:themeColor="accent4" w:themeShade="BF"/>
+                <w:u w:val="none"/>
               </w:rPr>
               <w:t>Data Structure</w:t>
             </w:r>
@@ -246,8 +261,10 @@
             </w:r>
             <w:r>
               <w:rPr>
+                <w:rStyle w:val="Hyperlink"/>
                 <w:rFonts w:cstheme="minorHAnsi"/>
                 <w:color w:val="BF8F00" w:themeColor="accent4" w:themeShade="BF"/>
+                <w:u w:val="none"/>
               </w:rPr>
               <w:t>Algorithm</w:t>
             </w:r>
@@ -289,10 +306,19 @@
             </w:r>
             <w:r>
               <w:rPr>
+                <w:rStyle w:val="Hyperlink"/>
                 <w:rFonts w:cstheme="minorHAnsi"/>
                 <w:color w:val="BF8F00" w:themeColor="accent4" w:themeShade="BF"/>
-              </w:rPr>
-              <w:t xml:space="preserve">DBMS </w:t>
+                <w:u w:val="none"/>
+              </w:rPr>
+              <w:t>DBMS</w:t>
+            </w:r>
+            <w:r>
+              <w:rPr>
+                <w:rFonts w:cstheme="minorHAnsi"/>
+                <w:color w:val="BF8F00" w:themeColor="accent4" w:themeShade="BF"/>
+              </w:rPr>
+              <w:t xml:space="preserve"> </w:t>
             </w:r>
           </w:p>
         </w:tc>
@@ -396,6 +422,8 @@
               </w:rPr>
               <w:t xml:space="preserve">and Frameworks </w:t>
             </w:r>
+            <w:bookmarkStart w:id="0" w:name="_GoBack"/>
+            <w:bookmarkEnd w:id="0"/>
           </w:p>
         </w:tc>
         <w:tc>
@@ -1535,8 +1563,6 @@
               </w:rPr>
               <w:t xml:space="preserve">Data Science, Big Data and Data Visualization </w:t>
             </w:r>
-            <w:bookmarkStart w:id="0" w:name="_GoBack"/>
-            <w:bookmarkEnd w:id="0"/>
           </w:p>
         </w:tc>
         <w:tc>
@@ -9577,6 +9603,17 @@
       <w:szCs w:val="30"/>
     </w:rPr>
   </w:style>
+  <w:style w:type="character" w:styleId="Hyperlink">
+    <w:name w:val="Hyperlink"/>
+    <w:basedOn w:val="DefaultParagraphFont"/>
+    <w:uiPriority w:val="99"/>
+    <w:unhideWhenUsed/>
+    <w:rsid w:val="00833BF8"/>
+    <w:rPr>
+      <w:color w:val="0563C1" w:themeColor="hyperlink"/>
+      <w:u w:val="single"/>
+    </w:rPr>
+  </w:style>
 </w:styles>
 </file>
 
@@ -9846,7 +9883,7 @@
 </file>
 
 <file path=customXml/itemProps1.xml><?xml version="1.0" encoding="utf-8"?>
-<ds:datastoreItem xmlns:ds="http://schemas.openxmlformats.org/officeDocument/2006/customXml" ds:itemID="{5CA3C42D-981D-4BB0-A3BA-7C1A086E03C3}">
+<ds:datastoreItem xmlns:ds="http://schemas.openxmlformats.org/officeDocument/2006/customXml" ds:itemID="{BEBC63E9-6D28-442D-AEC4-D2B0139A9DF3}">
   <ds:schemaRefs>
     <ds:schemaRef ds:uri="http://schemas.openxmlformats.org/officeDocument/2006/bibliography"/>
   </ds:schemaRefs>

</xml_diff>